<commit_message>
Dodanie dokumentacji Tomasz Szostak
</commit_message>
<xml_diff>
--- a/SmartShop_PelnaDokumentacja.docx
+++ b/SmartShop_PelnaDokumentacja.docx
@@ -1,6 +1,6 @@
 
 <file path=word/document.xml><?xml version="1.0" encoding="utf-8"?>
-<w:document xmlns:wpc="http://schemas.microsoft.com/office/word/2010/wordprocessingCanvas" xmlns:mc="http://schemas.openxmlformats.org/markup-compatibility/2006" xmlns:o="urn:schemas-microsoft-com:office:office" xmlns:r="http://schemas.openxmlformats.org/officeDocument/2006/relationships" xmlns:m="http://schemas.openxmlformats.org/officeDocument/2006/math" xmlns:v="urn:schemas-microsoft-com:vml" xmlns:wp14="http://schemas.microsoft.com/office/word/2010/wordprocessingDrawing" xmlns:wp="http://schemas.openxmlformats.org/drawingml/2006/wordprocessingDrawing" xmlns:w10="urn:schemas-microsoft-com:office:word" xmlns:w="http://schemas.openxmlformats.org/wordprocessingml/2006/main" xmlns:w14="http://schemas.microsoft.com/office/word/2010/wordml" xmlns:w15="http://schemas.microsoft.com/office/word/2012/wordml" xmlns:wpg="http://schemas.microsoft.com/office/word/2010/wordprocessingGroup" xmlns:wpi="http://schemas.microsoft.com/office/word/2010/wordprocessingInk" xmlns:wne="http://schemas.microsoft.com/office/word/2006/wordml" xmlns:wps="http://schemas.microsoft.com/office/word/2010/wordprocessingShape" mc:Ignorable="w14 w15 wp14">
+<w:document xmlns:ve="http://schemas.openxmlformats.org/markup-compatibility/2006" xmlns:o="urn:schemas-microsoft-com:office:office" xmlns:r="http://schemas.openxmlformats.org/officeDocument/2006/relationships" xmlns:m="http://schemas.openxmlformats.org/officeDocument/2006/math" xmlns:v="urn:schemas-microsoft-com:vml" xmlns:wp="http://schemas.openxmlformats.org/drawingml/2006/wordprocessingDrawing" xmlns:w10="urn:schemas-microsoft-com:office:word" xmlns:w="http://schemas.openxmlformats.org/wordprocessingml/2006/main" xmlns:wne="http://schemas.microsoft.com/office/word/2006/wordml">
   <w:body>
     <w:tbl>
       <w:tblPr>
@@ -18,7 +18,7 @@
           <w:left w:w="70" w:type="dxa"/>
           <w:right w:w="70" w:type="dxa"/>
         </w:tblCellMar>
-        <w:tblLook w:val="0000" w:firstRow="0" w:lastRow="0" w:firstColumn="0" w:lastColumn="0" w:noHBand="0" w:noVBand="0"/>
+        <w:tblLook w:val="0000"/>
       </w:tblPr>
       <w:tblGrid>
         <w:gridCol w:w="2816"/>
@@ -51,7 +51,7 @@
                 <w:lang w:eastAsia="pl-PL"/>
               </w:rPr>
               <w:drawing>
-                <wp:anchor distT="0" distB="0" distL="0" distR="0" simplePos="0" relativeHeight="251659264" behindDoc="0" locked="0" layoutInCell="1" allowOverlap="0" wp14:anchorId="0502D25F" wp14:editId="584D326B">
+                <wp:anchor distT="0" distB="0" distL="0" distR="0" simplePos="0" relativeHeight="251659264" behindDoc="0" locked="0" layoutInCell="1" allowOverlap="0">
                   <wp:simplePos x="0" y="0"/>
                   <wp:positionH relativeFrom="column">
                     <wp:posOffset>228600</wp:posOffset>
@@ -4004,10 +4004,10 @@
                     <pic:cNvPicPr/>
                   </pic:nvPicPr>
                   <pic:blipFill>
-                    <a:blip r:embed="rId11">
+                    <a:blip r:embed="rId11" cstate="print">
                       <a:extLst>
                         <a:ext uri="{28A0092B-C50C-407E-A947-70E740481C1C}">
-                          <a14:useLocalDpi xmlns:a14="http://schemas.microsoft.com/office/drawing/2010/main" val="0"/>
+                          <a14:useLocalDpi xmlns:a14="http://schemas.microsoft.com/office/drawing/2010/main" xmlns:wps="http://schemas.microsoft.com/office/word/2010/wordprocessingShape" xmlns:wpi="http://schemas.microsoft.com/office/word/2010/wordprocessingInk" xmlns:wpg="http://schemas.microsoft.com/office/word/2010/wordprocessingGroup" xmlns:w15="http://schemas.microsoft.com/office/word/2012/wordml" xmlns:w14="http://schemas.microsoft.com/office/word/2010/wordml" xmlns:w="http://schemas.openxmlformats.org/wordprocessingml/2006/main" xmlns:w10="urn:schemas-microsoft-com:office:word" xmlns:wp14="http://schemas.microsoft.com/office/word/2010/wordprocessingDrawing" xmlns:v="urn:schemas-microsoft-com:vml" xmlns:o="urn:schemas-microsoft-com:office:office" xmlns:mc="http://schemas.openxmlformats.org/markup-compatibility/2006" xmlns:wpc="http://schemas.microsoft.com/office/word/2010/wordprocessingCanvas" xmlns="" val="0"/>
                         </a:ext>
                       </a:extLst>
                     </a:blip>
@@ -4070,6 +4070,49 @@
       <w:bookmarkEnd w:id="7"/>
     </w:p>
     <w:p>
+      <w:r>
+        <w:rPr>
+          <w:noProof/>
+          <w:lang w:eastAsia="pl-PL"/>
+        </w:rPr>
+        <w:drawing>
+          <wp:inline distT="0" distB="0" distL="0" distR="0">
+            <wp:extent cx="5760720" cy="2590800"/>
+            <wp:effectExtent l="19050" t="0" r="0" b="0"/>
+            <wp:docPr id="54" name="Obraz 53" descr="bazaschemat.JPG"/>
+            <wp:cNvGraphicFramePr>
+              <a:graphicFrameLocks xmlns:a="http://schemas.openxmlformats.org/drawingml/2006/main" noChangeAspect="1"/>
+            </wp:cNvGraphicFramePr>
+            <a:graphic xmlns:a="http://schemas.openxmlformats.org/drawingml/2006/main">
+              <a:graphicData uri="http://schemas.openxmlformats.org/drawingml/2006/picture">
+                <pic:pic xmlns:pic="http://schemas.openxmlformats.org/drawingml/2006/picture">
+                  <pic:nvPicPr>
+                    <pic:cNvPr id="0" name="bazaschemat.JPG"/>
+                    <pic:cNvPicPr/>
+                  </pic:nvPicPr>
+                  <pic:blipFill>
+                    <a:blip r:embed="rId12" cstate="print"/>
+                    <a:stretch>
+                      <a:fillRect/>
+                    </a:stretch>
+                  </pic:blipFill>
+                  <pic:spPr>
+                    <a:xfrm>
+                      <a:off x="0" y="0"/>
+                      <a:ext cx="5760720" cy="2590800"/>
+                    </a:xfrm>
+                    <a:prstGeom prst="rect">
+                      <a:avLst/>
+                    </a:prstGeom>
+                  </pic:spPr>
+                </pic:pic>
+              </a:graphicData>
+            </a:graphic>
+          </wp:inline>
+        </w:drawing>
+      </w:r>
+    </w:p>
+    <w:p>
       <w:pPr>
         <w:pStyle w:val="Nagwek1"/>
         <w:numPr>
@@ -4104,6 +4147,30 @@
       <w:bookmarkEnd w:id="9"/>
     </w:p>
     <w:p>
+      <w:r>
+        <w:t xml:space="preserve">Jako środowisko bazodanowe wybraliśmy </w:t>
+      </w:r>
+      <w:proofErr w:type="spellStart"/>
+      <w:r>
+        <w:t>MariaDB</w:t>
+      </w:r>
+      <w:proofErr w:type="spellEnd"/>
+      <w:r>
+        <w:t xml:space="preserve">. Głównymi czynnikami wypływającymi na nasz wybór było to, że jest to darmowe środowisko, bazuje na </w:t>
+      </w:r>
+      <w:proofErr w:type="spellStart"/>
+      <w:r>
+        <w:t>MySQL</w:t>
+      </w:r>
+      <w:proofErr w:type="spellEnd"/>
+      <w:r>
+        <w:t xml:space="preserve"> z którym pracowaliśmy już wcześniej. </w:t>
+      </w:r>
+      <w:r>
+        <w:t>Dodatkowymi atutami było to, że ów środowisko jest aktualnie jednym z najlepiej ocenianych środowisko bazodanowych, posiada bardzo dobre wsparcie społeczności, która je tworzy.</w:t>
+      </w:r>
+    </w:p>
+    <w:p>
       <w:pPr>
         <w:pStyle w:val="Nagwek1"/>
         <w:numPr>
@@ -4121,6 +4188,555 @@
       <w:bookmarkEnd w:id="10"/>
     </w:p>
     <w:p>
+      <w:r>
+        <w:t xml:space="preserve">a) </w:t>
+      </w:r>
+      <w:r>
+        <w:t xml:space="preserve">procedura </w:t>
+      </w:r>
+      <w:proofErr w:type="spellStart"/>
+      <w:r>
+        <w:t>logCashier</w:t>
+      </w:r>
+      <w:proofErr w:type="spellEnd"/>
+      <w:r>
+        <w:br/>
+      </w:r>
+      <w:r>
+        <w:rPr>
+          <w:noProof/>
+          <w:lang w:eastAsia="pl-PL"/>
+        </w:rPr>
+        <w:drawing>
+          <wp:inline distT="0" distB="0" distL="0" distR="0">
+            <wp:extent cx="5760720" cy="2132385"/>
+            <wp:effectExtent l="19050" t="0" r="0" b="0"/>
+            <wp:docPr id="55" name="Obraz 1"/>
+            <wp:cNvGraphicFramePr>
+              <a:graphicFrameLocks xmlns:a="http://schemas.openxmlformats.org/drawingml/2006/main" noChangeAspect="1"/>
+            </wp:cNvGraphicFramePr>
+            <a:graphic xmlns:a="http://schemas.openxmlformats.org/drawingml/2006/main">
+              <a:graphicData uri="http://schemas.openxmlformats.org/drawingml/2006/picture">
+                <pic:pic xmlns:pic="http://schemas.openxmlformats.org/drawingml/2006/picture">
+                  <pic:nvPicPr>
+                    <pic:cNvPr id="0" name="Picture 1"/>
+                    <pic:cNvPicPr>
+                      <a:picLocks noChangeAspect="1" noChangeArrowheads="1"/>
+                    </pic:cNvPicPr>
+                  </pic:nvPicPr>
+                  <pic:blipFill>
+                    <a:blip r:embed="rId13" cstate="print"/>
+                    <a:srcRect/>
+                    <a:stretch>
+                      <a:fillRect/>
+                    </a:stretch>
+                  </pic:blipFill>
+                  <pic:spPr bwMode="auto">
+                    <a:xfrm>
+                      <a:off x="0" y="0"/>
+                      <a:ext cx="5760720" cy="2132385"/>
+                    </a:xfrm>
+                    <a:prstGeom prst="rect">
+                      <a:avLst/>
+                    </a:prstGeom>
+                    <a:noFill/>
+                    <a:ln w="9525">
+                      <a:noFill/>
+                      <a:miter lim="800000"/>
+                      <a:headEnd/>
+                      <a:tailEnd/>
+                    </a:ln>
+                  </pic:spPr>
+                </pic:pic>
+              </a:graphicData>
+            </a:graphic>
+          </wp:inline>
+        </w:drawing>
+      </w:r>
+    </w:p>
+    <w:p>
+      <w:r>
+        <w:t xml:space="preserve">Celem procedury jest przeprowadzenie autoryzacji logującego się użytkownika. Korzystamy w tym przypadku z autorskiego mechanizmu. Polega on na tym, że jako parametr procedury podajemy ID kasjera, oraz jego hasło. Następnie sprawdzamy czy istnieje w bazie danych dany kasjer, jeśli tak to </w:t>
+      </w:r>
+      <w:r>
+        <w:lastRenderedPageBreak/>
+        <w:t xml:space="preserve">wyciągamy jego zaszyfrowane hasło z bazy danych. W kolejnym kroku szyfrujemy hasło, które podał użytkownik, a następnie porównujemy je z tym z bazy danych. Jeśli hasła pasują do siebie to jako element zwracany odsyłamy rekord z danymi kasjera. </w:t>
+      </w:r>
+    </w:p>
+    <w:p>
+      <w:r>
+        <w:t xml:space="preserve">b) procedura </w:t>
+      </w:r>
+      <w:proofErr w:type="spellStart"/>
+      <w:r>
+        <w:t>regCashier</w:t>
+      </w:r>
+      <w:proofErr w:type="spellEnd"/>
+      <w:r>
+        <w:br/>
+      </w:r>
+      <w:r>
+        <w:rPr>
+          <w:noProof/>
+          <w:lang w:eastAsia="pl-PL"/>
+        </w:rPr>
+        <w:drawing>
+          <wp:inline distT="0" distB="0" distL="0" distR="0">
+            <wp:extent cx="5760720" cy="371232"/>
+            <wp:effectExtent l="19050" t="0" r="0" b="0"/>
+            <wp:docPr id="56" name="Obraz 4"/>
+            <wp:cNvGraphicFramePr>
+              <a:graphicFrameLocks xmlns:a="http://schemas.openxmlformats.org/drawingml/2006/main" noChangeAspect="1"/>
+            </wp:cNvGraphicFramePr>
+            <a:graphic xmlns:a="http://schemas.openxmlformats.org/drawingml/2006/main">
+              <a:graphicData uri="http://schemas.openxmlformats.org/drawingml/2006/picture">
+                <pic:pic xmlns:pic="http://schemas.openxmlformats.org/drawingml/2006/picture">
+                  <pic:nvPicPr>
+                    <pic:cNvPr id="0" name="Picture 4"/>
+                    <pic:cNvPicPr>
+                      <a:picLocks noChangeAspect="1" noChangeArrowheads="1"/>
+                    </pic:cNvPicPr>
+                  </pic:nvPicPr>
+                  <pic:blipFill>
+                    <a:blip r:embed="rId14" cstate="print"/>
+                    <a:srcRect/>
+                    <a:stretch>
+                      <a:fillRect/>
+                    </a:stretch>
+                  </pic:blipFill>
+                  <pic:spPr bwMode="auto">
+                    <a:xfrm>
+                      <a:off x="0" y="0"/>
+                      <a:ext cx="5760720" cy="371232"/>
+                    </a:xfrm>
+                    <a:prstGeom prst="rect">
+                      <a:avLst/>
+                    </a:prstGeom>
+                    <a:noFill/>
+                    <a:ln w="9525">
+                      <a:noFill/>
+                      <a:miter lim="800000"/>
+                      <a:headEnd/>
+                      <a:tailEnd/>
+                    </a:ln>
+                  </pic:spPr>
+                </pic:pic>
+              </a:graphicData>
+            </a:graphic>
+          </wp:inline>
+        </w:drawing>
+      </w:r>
+    </w:p>
+    <w:p>
+      <w:r>
+        <w:t>Efektem działania tej procedury jest stworzenie w bazie danych kasjera, wraz z jego imieniem, nazwiskiem, loginem oraz hasłem. Hasło jest szyfrowane w celu zabezpieczenia danych w bazie danych. Jako parametr w procedurze podajemy kolejno login, hasło, imię, nazwisko.</w:t>
+      </w:r>
+    </w:p>
+    <w:p>
+      <w:r>
+        <w:t xml:space="preserve">c) </w:t>
+      </w:r>
+      <w:r>
+        <w:t xml:space="preserve">procedura </w:t>
+      </w:r>
+      <w:proofErr w:type="spellStart"/>
+      <w:r>
+        <w:t>reportDay</w:t>
+      </w:r>
+      <w:proofErr w:type="spellEnd"/>
+      <w:r>
+        <w:br/>
+      </w:r>
+      <w:r>
+        <w:rPr>
+          <w:noProof/>
+          <w:lang w:eastAsia="pl-PL"/>
+        </w:rPr>
+        <w:drawing>
+          <wp:inline distT="0" distB="0" distL="0" distR="0">
+            <wp:extent cx="5760720" cy="872036"/>
+            <wp:effectExtent l="19050" t="0" r="0" b="0"/>
+            <wp:docPr id="57" name="Obraz 7"/>
+            <wp:cNvGraphicFramePr>
+              <a:graphicFrameLocks xmlns:a="http://schemas.openxmlformats.org/drawingml/2006/main" noChangeAspect="1"/>
+            </wp:cNvGraphicFramePr>
+            <a:graphic xmlns:a="http://schemas.openxmlformats.org/drawingml/2006/main">
+              <a:graphicData uri="http://schemas.openxmlformats.org/drawingml/2006/picture">
+                <pic:pic xmlns:pic="http://schemas.openxmlformats.org/drawingml/2006/picture">
+                  <pic:nvPicPr>
+                    <pic:cNvPr id="0" name="Picture 7"/>
+                    <pic:cNvPicPr>
+                      <a:picLocks noChangeAspect="1" noChangeArrowheads="1"/>
+                    </pic:cNvPicPr>
+                  </pic:nvPicPr>
+                  <pic:blipFill>
+                    <a:blip r:embed="rId15" cstate="print"/>
+                    <a:srcRect/>
+                    <a:stretch>
+                      <a:fillRect/>
+                    </a:stretch>
+                  </pic:blipFill>
+                  <pic:spPr bwMode="auto">
+                    <a:xfrm>
+                      <a:off x="0" y="0"/>
+                      <a:ext cx="5760720" cy="872036"/>
+                    </a:xfrm>
+                    <a:prstGeom prst="rect">
+                      <a:avLst/>
+                    </a:prstGeom>
+                    <a:noFill/>
+                    <a:ln w="9525">
+                      <a:noFill/>
+                      <a:miter lim="800000"/>
+                      <a:headEnd/>
+                      <a:tailEnd/>
+                    </a:ln>
+                  </pic:spPr>
+                </pic:pic>
+              </a:graphicData>
+            </a:graphic>
+          </wp:inline>
+        </w:drawing>
+      </w:r>
+    </w:p>
+    <w:p>
+      <w:r>
+        <w:t xml:space="preserve">Procedura bezparametrowa. Efektem jej wywołania jest zestawienie dziennego raportu sprzedanych produktów wraz z </w:t>
+      </w:r>
+      <w:r>
+        <w:t xml:space="preserve">podliczeniem ilości produktów i łącznej ceny sprzedanych rzeczy danego dnia. </w:t>
+      </w:r>
+    </w:p>
+    <w:p>
+      <w:r>
+        <w:t xml:space="preserve">d) procedura </w:t>
+      </w:r>
+      <w:proofErr w:type="spellStart"/>
+      <w:r>
+        <w:t>reportMonth</w:t>
+      </w:r>
+      <w:proofErr w:type="spellEnd"/>
+      <w:r>
+        <w:br/>
+      </w:r>
+      <w:r>
+        <w:rPr>
+          <w:noProof/>
+          <w:lang w:eastAsia="pl-PL"/>
+        </w:rPr>
+        <w:drawing>
+          <wp:inline distT="0" distB="0" distL="0" distR="0">
+            <wp:extent cx="5760720" cy="872836"/>
+            <wp:effectExtent l="19050" t="0" r="0" b="0"/>
+            <wp:docPr id="58" name="Obraz 10"/>
+            <wp:cNvGraphicFramePr>
+              <a:graphicFrameLocks xmlns:a="http://schemas.openxmlformats.org/drawingml/2006/main" noChangeAspect="1"/>
+            </wp:cNvGraphicFramePr>
+            <a:graphic xmlns:a="http://schemas.openxmlformats.org/drawingml/2006/main">
+              <a:graphicData uri="http://schemas.openxmlformats.org/drawingml/2006/picture">
+                <pic:pic xmlns:pic="http://schemas.openxmlformats.org/drawingml/2006/picture">
+                  <pic:nvPicPr>
+                    <pic:cNvPr id="0" name="Picture 10"/>
+                    <pic:cNvPicPr>
+                      <a:picLocks noChangeAspect="1" noChangeArrowheads="1"/>
+                    </pic:cNvPicPr>
+                  </pic:nvPicPr>
+                  <pic:blipFill>
+                    <a:blip r:embed="rId16" cstate="print"/>
+                    <a:srcRect/>
+                    <a:stretch>
+                      <a:fillRect/>
+                    </a:stretch>
+                  </pic:blipFill>
+                  <pic:spPr bwMode="auto">
+                    <a:xfrm>
+                      <a:off x="0" y="0"/>
+                      <a:ext cx="5760720" cy="872836"/>
+                    </a:xfrm>
+                    <a:prstGeom prst="rect">
+                      <a:avLst/>
+                    </a:prstGeom>
+                    <a:noFill/>
+                    <a:ln w="9525">
+                      <a:noFill/>
+                      <a:miter lim="800000"/>
+                      <a:headEnd/>
+                      <a:tailEnd/>
+                    </a:ln>
+                  </pic:spPr>
+                </pic:pic>
+              </a:graphicData>
+            </a:graphic>
+          </wp:inline>
+        </w:drawing>
+      </w:r>
+    </w:p>
+    <w:p>
+      <w:r>
+        <w:t>Procedura bezparametrowa. Efektem jej wywołania jest zestawienie miesięcznego raportu sprzedanych produktów wraz z podliczeniem ilości produktów i łącznej ceny sprzedanych rzeczy danego miesiąca</w:t>
+      </w:r>
+      <w:r>
+        <w:t>.</w:t>
+      </w:r>
+    </w:p>
+    <w:p>
+      <w:r>
+        <w:t xml:space="preserve">e) </w:t>
+      </w:r>
+      <w:r>
+        <w:t xml:space="preserve"> </w:t>
+      </w:r>
+      <w:r>
+        <w:t xml:space="preserve">procedura </w:t>
+      </w:r>
+      <w:proofErr w:type="spellStart"/>
+      <w:r>
+        <w:t>returnProduct</w:t>
+      </w:r>
+      <w:proofErr w:type="spellEnd"/>
+      <w:r>
+        <w:br/>
+      </w:r>
+      <w:r>
+        <w:rPr>
+          <w:noProof/>
+          <w:lang w:eastAsia="pl-PL"/>
+        </w:rPr>
+        <w:drawing>
+          <wp:inline distT="0" distB="0" distL="0" distR="0">
+            <wp:extent cx="5760720" cy="2750614"/>
+            <wp:effectExtent l="19050" t="0" r="0" b="0"/>
+            <wp:docPr id="59" name="Obraz 13"/>
+            <wp:cNvGraphicFramePr>
+              <a:graphicFrameLocks xmlns:a="http://schemas.openxmlformats.org/drawingml/2006/main" noChangeAspect="1"/>
+            </wp:cNvGraphicFramePr>
+            <a:graphic xmlns:a="http://schemas.openxmlformats.org/drawingml/2006/main">
+              <a:graphicData uri="http://schemas.openxmlformats.org/drawingml/2006/picture">
+                <pic:pic xmlns:pic="http://schemas.openxmlformats.org/drawingml/2006/picture">
+                  <pic:nvPicPr>
+                    <pic:cNvPr id="0" name="Picture 13"/>
+                    <pic:cNvPicPr>
+                      <a:picLocks noChangeAspect="1" noChangeArrowheads="1"/>
+                    </pic:cNvPicPr>
+                  </pic:nvPicPr>
+                  <pic:blipFill>
+                    <a:blip r:embed="rId17" cstate="print"/>
+                    <a:srcRect/>
+                    <a:stretch>
+                      <a:fillRect/>
+                    </a:stretch>
+                  </pic:blipFill>
+                  <pic:spPr bwMode="auto">
+                    <a:xfrm>
+                      <a:off x="0" y="0"/>
+                      <a:ext cx="5760720" cy="2750614"/>
+                    </a:xfrm>
+                    <a:prstGeom prst="rect">
+                      <a:avLst/>
+                    </a:prstGeom>
+                    <a:noFill/>
+                    <a:ln w="9525">
+                      <a:noFill/>
+                      <a:miter lim="800000"/>
+                      <a:headEnd/>
+                      <a:tailEnd/>
+                    </a:ln>
+                  </pic:spPr>
+                </pic:pic>
+              </a:graphicData>
+            </a:graphic>
+          </wp:inline>
+        </w:drawing>
+      </w:r>
+    </w:p>
+    <w:p>
+      <w:r>
+        <w:lastRenderedPageBreak/>
+        <w:t xml:space="preserve">Procedura, której zadaniem jest poprawne przeprowadzenie zwrotu produktów w bazie danych. Jako parametr przyjmuje ona id zwracanego produktu oraz ilość, którą zwracamy. Procedura sprawdza czy jest możliwe, aby zaistniał zwrot danego produktu (sprawdza czy taki produkt istnieje, czy liczba kupionych sztuk jest większa lub równa liczbie zwracanej, czy zwracamy jedną lub więcej sztuk oraz czy dany produkt nie był już wcześniej zwrócony). </w:t>
+      </w:r>
+      <w:r>
+        <w:t xml:space="preserve">Jeśli zwracamy tyle sztuk produktu, ile zakupiliśmy to zmieniana jest flaga w danym produkcie Return na 1 oraz aktualizujemy cenę transakcji do której należał dany produkt poprzez odjęcie od niej ceny zwracanych produktów. W przeciwnym wypadku kopiujemy nasz rekord w tablicy </w:t>
+      </w:r>
+      <w:proofErr w:type="spellStart"/>
+      <w:r>
+        <w:t>Orders</w:t>
+      </w:r>
+      <w:proofErr w:type="spellEnd"/>
+      <w:r>
+        <w:t xml:space="preserve"> z pozostałymi nie zwróconymi sztukami towaru, a stary wpis aktualizujemy tak, aby zostawić w nim tylko zwrócone produkty, oraz aktualizujemy cenę transakcji do której należał dany produkt poprzez odjęcie od niej ceny zwracanych produktów.</w:t>
+      </w:r>
+    </w:p>
+    <w:p>
+      <w:r>
+        <w:t xml:space="preserve">f) procedura </w:t>
+      </w:r>
+      <w:proofErr w:type="spellStart"/>
+      <w:r>
+        <w:t>topProducts</w:t>
+      </w:r>
+      <w:proofErr w:type="spellEnd"/>
+      <w:r>
+        <w:br/>
+      </w:r>
+      <w:r>
+        <w:rPr>
+          <w:noProof/>
+          <w:lang w:eastAsia="pl-PL"/>
+        </w:rPr>
+        <w:drawing>
+          <wp:inline distT="0" distB="0" distL="0" distR="0">
+            <wp:extent cx="5324475" cy="1466850"/>
+            <wp:effectExtent l="19050" t="0" r="9525" b="0"/>
+            <wp:docPr id="60" name="Obraz 16"/>
+            <wp:cNvGraphicFramePr>
+              <a:graphicFrameLocks xmlns:a="http://schemas.openxmlformats.org/drawingml/2006/main" noChangeAspect="1"/>
+            </wp:cNvGraphicFramePr>
+            <a:graphic xmlns:a="http://schemas.openxmlformats.org/drawingml/2006/main">
+              <a:graphicData uri="http://schemas.openxmlformats.org/drawingml/2006/picture">
+                <pic:pic xmlns:pic="http://schemas.openxmlformats.org/drawingml/2006/picture">
+                  <pic:nvPicPr>
+                    <pic:cNvPr id="0" name="Picture 16"/>
+                    <pic:cNvPicPr>
+                      <a:picLocks noChangeAspect="1" noChangeArrowheads="1"/>
+                    </pic:cNvPicPr>
+                  </pic:nvPicPr>
+                  <pic:blipFill>
+                    <a:blip r:embed="rId18" cstate="print"/>
+                    <a:srcRect/>
+                    <a:stretch>
+                      <a:fillRect/>
+                    </a:stretch>
+                  </pic:blipFill>
+                  <pic:spPr bwMode="auto">
+                    <a:xfrm>
+                      <a:off x="0" y="0"/>
+                      <a:ext cx="5324475" cy="1466850"/>
+                    </a:xfrm>
+                    <a:prstGeom prst="rect">
+                      <a:avLst/>
+                    </a:prstGeom>
+                    <a:noFill/>
+                    <a:ln w="9525">
+                      <a:noFill/>
+                      <a:miter lim="800000"/>
+                      <a:headEnd/>
+                      <a:tailEnd/>
+                    </a:ln>
+                  </pic:spPr>
+                </pic:pic>
+              </a:graphicData>
+            </a:graphic>
+          </wp:inline>
+        </w:drawing>
+      </w:r>
+      <w:r>
+        <w:br/>
+        <w:t>Procedura bezparametrowa</w:t>
+      </w:r>
+      <w:r>
+        <w:t xml:space="preserve">, której zadaniem jest wyświetlić top 10 najlepiej sprzedających się produktów. </w:t>
+      </w:r>
+    </w:p>
+    <w:p>
+      <w:r>
+        <w:t xml:space="preserve">g) </w:t>
+      </w:r>
+      <w:proofErr w:type="spellStart"/>
+      <w:r>
+        <w:t>trigger</w:t>
+      </w:r>
+      <w:proofErr w:type="spellEnd"/>
+      <w:r>
+        <w:t xml:space="preserve"> </w:t>
+      </w:r>
+      <w:proofErr w:type="spellStart"/>
+      <w:r>
+        <w:t>addTransaction</w:t>
+      </w:r>
+      <w:proofErr w:type="spellEnd"/>
+      <w:r>
+        <w:br/>
+      </w:r>
+      <w:r>
+        <w:rPr>
+          <w:noProof/>
+          <w:lang w:eastAsia="pl-PL"/>
+        </w:rPr>
+        <w:drawing>
+          <wp:inline distT="0" distB="0" distL="0" distR="0">
+            <wp:extent cx="4848225" cy="809625"/>
+            <wp:effectExtent l="19050" t="0" r="9525" b="0"/>
+            <wp:docPr id="61" name="Obraz 19"/>
+            <wp:cNvGraphicFramePr>
+              <a:graphicFrameLocks xmlns:a="http://schemas.openxmlformats.org/drawingml/2006/main" noChangeAspect="1"/>
+            </wp:cNvGraphicFramePr>
+            <a:graphic xmlns:a="http://schemas.openxmlformats.org/drawingml/2006/main">
+              <a:graphicData uri="http://schemas.openxmlformats.org/drawingml/2006/picture">
+                <pic:pic xmlns:pic="http://schemas.openxmlformats.org/drawingml/2006/picture">
+                  <pic:nvPicPr>
+                    <pic:cNvPr id="0" name="Picture 19"/>
+                    <pic:cNvPicPr>
+                      <a:picLocks noChangeAspect="1" noChangeArrowheads="1"/>
+                    </pic:cNvPicPr>
+                  </pic:nvPicPr>
+                  <pic:blipFill>
+                    <a:blip r:embed="rId19" cstate="print"/>
+                    <a:srcRect/>
+                    <a:stretch>
+                      <a:fillRect/>
+                    </a:stretch>
+                  </pic:blipFill>
+                  <pic:spPr bwMode="auto">
+                    <a:xfrm>
+                      <a:off x="0" y="0"/>
+                      <a:ext cx="4848225" cy="809625"/>
+                    </a:xfrm>
+                    <a:prstGeom prst="rect">
+                      <a:avLst/>
+                    </a:prstGeom>
+                    <a:noFill/>
+                    <a:ln w="9525">
+                      <a:noFill/>
+                      <a:miter lim="800000"/>
+                      <a:headEnd/>
+                      <a:tailEnd/>
+                    </a:ln>
+                  </pic:spPr>
+                </pic:pic>
+              </a:graphicData>
+            </a:graphic>
+          </wp:inline>
+        </w:drawing>
+      </w:r>
+    </w:p>
+    <w:p>
+      <w:proofErr w:type="spellStart"/>
+      <w:r>
+        <w:t>Trigger</w:t>
+      </w:r>
+      <w:proofErr w:type="spellEnd"/>
+      <w:r>
+        <w:t xml:space="preserve"> odpowiedzialny za dodatkowe </w:t>
+      </w:r>
+      <w:proofErr w:type="spellStart"/>
+      <w:r>
+        <w:t>autoinkrementowanie</w:t>
+      </w:r>
+      <w:proofErr w:type="spellEnd"/>
+      <w:r>
+        <w:t xml:space="preserve"> kolumny ID w tabeli </w:t>
+      </w:r>
+      <w:proofErr w:type="spellStart"/>
+      <w:r>
+        <w:t>Transactions</w:t>
+      </w:r>
+      <w:proofErr w:type="spellEnd"/>
+      <w:r>
+        <w:t>.</w:t>
+      </w:r>
+    </w:p>
+    <w:p/>
+    <w:p>
       <w:pPr>
         <w:pStyle w:val="Nagwek1"/>
         <w:numPr>
@@ -4129,9 +4745,11 @@
         </w:numPr>
       </w:pPr>
       <w:bookmarkStart w:id="11" w:name="_Toc485926956"/>
+      <w:proofErr w:type="spellStart"/>
       <w:r>
         <w:t>PluginLogIn</w:t>
       </w:r>
+      <w:proofErr w:type="spellEnd"/>
       <w:r>
         <w:t>//Krzysztof</w:t>
       </w:r>
@@ -4158,8 +4776,19 @@
       <w:bookmarkEnd w:id="12"/>
     </w:p>
     <w:p>
-      <w:r>
-        <w:t>Projekt ma za zasadnie spełnić umożliwić zalogowanie do aplikacji. Pluginy stosuję się w</w:t>
+      <w:proofErr w:type="spellStart"/>
+      <w:r>
+        <w:t>Plugin</w:t>
+      </w:r>
+      <w:proofErr w:type="spellEnd"/>
+      <w:r>
+        <w:t xml:space="preserve"> ma za </w:t>
+      </w:r>
+      <w:r>
+        <w:t>zadanie</w:t>
+      </w:r>
+      <w:r>
+        <w:t xml:space="preserve"> umożliwić zalogowanie do aplikacji. Pluginy stosuję się w</w:t>
       </w:r>
       <w:r>
         <w:t xml:space="preserve"> celu umożliwienia rozszerzenia aplikacji, bez zmieniania kodu. Na samym początku Plugin sprawdzał tylko poprawność loginu i hasła dla jednego zahardkorowanego przypadku. Następnie ten plugin zamieniliśmy pluginem w obecnej postaci, bez zmiany kodu, a dodając rzeczywiste logowanie.</w:t>
@@ -4175,6 +4804,7 @@
       </w:pPr>
       <w:bookmarkStart w:id="13" w:name="_Toc485926958"/>
       <w:r>
+        <w:lastRenderedPageBreak/>
         <w:t>Najważniejsze kody wraz z komentarzem</w:t>
       </w:r>
       <w:r>
@@ -4201,7 +4831,7 @@
           <w:lang w:eastAsia="pl-PL"/>
         </w:rPr>
         <w:drawing>
-          <wp:inline distT="0" distB="0" distL="0" distR="0" wp14:anchorId="4CC70307" wp14:editId="3C68CBFF">
+          <wp:inline distT="0" distB="0" distL="0" distR="0">
             <wp:extent cx="5760720" cy="1090164"/>
             <wp:effectExtent l="0" t="0" r="0" b="0"/>
             <wp:docPr id="15" name="Picture 15"/>
@@ -4216,7 +4846,7 @@
                     <pic:cNvPicPr/>
                   </pic:nvPicPr>
                   <pic:blipFill>
-                    <a:blip r:embed="rId12"/>
+                    <a:blip r:embed="rId20" cstate="print"/>
                     <a:stretch>
                       <a:fillRect/>
                     </a:stretch>
@@ -4255,9 +4885,8 @@
           <w:noProof/>
           <w:lang w:eastAsia="pl-PL"/>
         </w:rPr>
-        <w:lastRenderedPageBreak/>
         <w:drawing>
-          <wp:inline distT="0" distB="0" distL="0" distR="0" wp14:anchorId="75A3D0EC" wp14:editId="1A2A12BA">
+          <wp:inline distT="0" distB="0" distL="0" distR="0">
             <wp:extent cx="5760720" cy="3203734"/>
             <wp:effectExtent l="0" t="0" r="0" b="0"/>
             <wp:docPr id="22" name="Picture 22"/>
@@ -4272,7 +4901,7 @@
                     <pic:cNvPicPr/>
                   </pic:nvPicPr>
                   <pic:blipFill>
-                    <a:blip r:embed="rId13"/>
+                    <a:blip r:embed="rId21" cstate="print"/>
                     <a:stretch>
                       <a:fillRect/>
                     </a:stretch>
@@ -4320,7 +4949,6 @@
       <w:bookmarkStart w:id="14" w:name="_Toc485926959"/>
       <w:proofErr w:type="spellStart"/>
       <w:r>
-        <w:lastRenderedPageBreak/>
         <w:t>SmartShop.CommunicateToWebService</w:t>
       </w:r>
       <w:bookmarkEnd w:id="14"/>
@@ -4404,7 +5032,7 @@
           <w:lang w:eastAsia="pl-PL"/>
         </w:rPr>
         <w:drawing>
-          <wp:inline distT="0" distB="0" distL="0" distR="0" wp14:anchorId="0B83F139" wp14:editId="3A7C470A">
+          <wp:inline distT="0" distB="0" distL="0" distR="0">
             <wp:extent cx="4438650" cy="2077926"/>
             <wp:effectExtent l="0" t="0" r="0" b="0"/>
             <wp:docPr id="49" name="Obraz 49"/>
@@ -4419,7 +5047,7 @@
                     <pic:cNvPicPr/>
                   </pic:nvPicPr>
                   <pic:blipFill>
-                    <a:blip r:embed="rId14"/>
+                    <a:blip r:embed="rId22" cstate="print"/>
                     <a:stretch>
                       <a:fillRect/>
                     </a:stretch>
@@ -4473,8 +5101,9 @@
           <w:noProof/>
           <w:lang w:eastAsia="pl-PL"/>
         </w:rPr>
+        <w:lastRenderedPageBreak/>
         <w:drawing>
-          <wp:inline distT="0" distB="0" distL="0" distR="0" wp14:anchorId="2A32BD18" wp14:editId="1C227C3F">
+          <wp:inline distT="0" distB="0" distL="0" distR="0">
             <wp:extent cx="5760720" cy="2350770"/>
             <wp:effectExtent l="0" t="0" r="0" b="0"/>
             <wp:docPr id="51" name="Obraz 51"/>
@@ -4489,7 +5118,7 @@
                     <pic:cNvPicPr/>
                   </pic:nvPicPr>
                   <pic:blipFill>
-                    <a:blip r:embed="rId15"/>
+                    <a:blip r:embed="rId23" cstate="print"/>
                     <a:stretch>
                       <a:fillRect/>
                     </a:stretch>
@@ -4545,7 +5174,6 @@
         <w:jc w:val="both"/>
       </w:pPr>
       <w:r>
-        <w:lastRenderedPageBreak/>
         <w:t xml:space="preserve">Klasa </w:t>
       </w:r>
       <w:proofErr w:type="spellStart"/>
@@ -4567,7 +5195,7 @@
           <w:lang w:eastAsia="pl-PL"/>
         </w:rPr>
         <w:drawing>
-          <wp:inline distT="0" distB="0" distL="0" distR="0" wp14:anchorId="21F791EA" wp14:editId="38187901">
+          <wp:inline distT="0" distB="0" distL="0" distR="0">
             <wp:extent cx="3987031" cy="3895725"/>
             <wp:effectExtent l="0" t="0" r="0" b="0"/>
             <wp:docPr id="52" name="Obraz 52"/>
@@ -4582,7 +5210,7 @@
                     <pic:cNvPicPr/>
                   </pic:nvPicPr>
                   <pic:blipFill>
-                    <a:blip r:embed="rId16"/>
+                    <a:blip r:embed="rId24" cstate="print"/>
                     <a:stretch>
                       <a:fillRect/>
                     </a:stretch>
@@ -4612,8 +5240,9 @@
           <w:noProof/>
           <w:lang w:eastAsia="pl-PL"/>
         </w:rPr>
+        <w:lastRenderedPageBreak/>
         <w:drawing>
-          <wp:inline distT="0" distB="0" distL="0" distR="0" wp14:anchorId="567FBC53" wp14:editId="6BB34BC5">
+          <wp:inline distT="0" distB="0" distL="0" distR="0">
             <wp:extent cx="4000242" cy="3257550"/>
             <wp:effectExtent l="0" t="0" r="635" b="0"/>
             <wp:docPr id="53" name="Obraz 53"/>
@@ -4628,7 +5257,7 @@
                     <pic:cNvPicPr/>
                   </pic:nvPicPr>
                   <pic:blipFill>
-                    <a:blip r:embed="rId17"/>
+                    <a:blip r:embed="rId25" cstate="print"/>
                     <a:stretch>
                       <a:fillRect/>
                     </a:stretch>
@@ -4669,7 +5298,6 @@
         <w:jc w:val="both"/>
       </w:pPr>
       <w:r>
-        <w:lastRenderedPageBreak/>
         <w:t xml:space="preserve">Pozostałe klasy stanowią rozszerzenia klasy </w:t>
       </w:r>
       <w:proofErr w:type="spellStart"/>
@@ -4715,7 +5343,7 @@
           <w:lang w:eastAsia="pl-PL"/>
         </w:rPr>
         <w:drawing>
-          <wp:inline distT="0" distB="0" distL="0" distR="0" wp14:anchorId="400F5BAC" wp14:editId="0AA1E17A">
+          <wp:inline distT="0" distB="0" distL="0" distR="0">
             <wp:extent cx="4457700" cy="2961481"/>
             <wp:effectExtent l="0" t="0" r="0" b="0"/>
             <wp:docPr id="50" name="Obraz 50"/>
@@ -4730,7 +5358,7 @@
                     <pic:cNvPicPr/>
                   </pic:nvPicPr>
                   <pic:blipFill>
-                    <a:blip r:embed="rId18"/>
+                    <a:blip r:embed="rId26" cstate="print"/>
                     <a:stretch>
                       <a:fillRect/>
                     </a:stretch>
@@ -4769,6 +5397,7 @@
           <w:sz w:val="24"/>
           <w:szCs w:val="24"/>
         </w:rPr>
+        <w:lastRenderedPageBreak/>
         <w:t>SmartShop.Models</w:t>
       </w:r>
       <w:r>
@@ -4867,7 +5496,7 @@
           <w:lang w:eastAsia="pl-PL"/>
         </w:rPr>
         <w:drawing>
-          <wp:inline distT="0" distB="0" distL="0" distR="0" wp14:anchorId="7D2732C9" wp14:editId="637F90A4">
+          <wp:inline distT="0" distB="0" distL="0" distR="0">
             <wp:extent cx="3257550" cy="1704975"/>
             <wp:effectExtent l="0" t="0" r="0" b="9525"/>
             <wp:docPr id="23" name="Picture 23"/>
@@ -4882,7 +5511,7 @@
                     <pic:cNvPicPr/>
                   </pic:nvPicPr>
                   <pic:blipFill>
-                    <a:blip r:embed="rId19"/>
+                    <a:blip r:embed="rId27" cstate="print"/>
                     <a:stretch>
                       <a:fillRect/>
                     </a:stretch>
@@ -4909,9 +5538,8 @@
           <w:noProof/>
           <w:lang w:eastAsia="pl-PL"/>
         </w:rPr>
-        <w:lastRenderedPageBreak/>
         <w:drawing>
-          <wp:inline distT="0" distB="0" distL="0" distR="0" wp14:anchorId="36F66BFB" wp14:editId="637D563D">
+          <wp:inline distT="0" distB="0" distL="0" distR="0">
             <wp:extent cx="5381625" cy="3362325"/>
             <wp:effectExtent l="0" t="0" r="9525" b="9525"/>
             <wp:docPr id="24" name="Picture 24"/>
@@ -4926,7 +5554,7 @@
                     <pic:cNvPicPr/>
                   </pic:nvPicPr>
                   <pic:blipFill>
-                    <a:blip r:embed="rId20"/>
+                    <a:blip r:embed="rId28" cstate="print"/>
                     <a:stretch>
                       <a:fillRect/>
                     </a:stretch>
@@ -4953,8 +5581,9 @@
           <w:noProof/>
           <w:lang w:eastAsia="pl-PL"/>
         </w:rPr>
+        <w:lastRenderedPageBreak/>
         <w:drawing>
-          <wp:inline distT="0" distB="0" distL="0" distR="0" wp14:anchorId="595E37D7" wp14:editId="6DE10F20">
+          <wp:inline distT="0" distB="0" distL="0" distR="0">
             <wp:extent cx="4724400" cy="3197152"/>
             <wp:effectExtent l="0" t="0" r="0" b="3810"/>
             <wp:docPr id="25" name="Picture 25"/>
@@ -4969,7 +5598,7 @@
                     <pic:cNvPicPr/>
                   </pic:nvPicPr>
                   <pic:blipFill>
-                    <a:blip r:embed="rId21"/>
+                    <a:blip r:embed="rId29" cstate="print"/>
                     <a:stretch>
                       <a:fillRect/>
                     </a:stretch>
@@ -4996,9 +5625,8 @@
           <w:noProof/>
           <w:lang w:eastAsia="pl-PL"/>
         </w:rPr>
-        <w:lastRenderedPageBreak/>
         <w:drawing>
-          <wp:inline distT="0" distB="0" distL="0" distR="0" wp14:anchorId="7D3C8022" wp14:editId="1F4B1114">
+          <wp:inline distT="0" distB="0" distL="0" distR="0">
             <wp:extent cx="4724400" cy="2828925"/>
             <wp:effectExtent l="0" t="0" r="0" b="9525"/>
             <wp:docPr id="26" name="Picture 26"/>
@@ -5013,7 +5641,7 @@
                     <pic:cNvPicPr/>
                   </pic:nvPicPr>
                   <pic:blipFill>
-                    <a:blip r:embed="rId22"/>
+                    <a:blip r:embed="rId30" cstate="print"/>
                     <a:stretch>
                       <a:fillRect/>
                     </a:stretch>
@@ -5040,8 +5668,9 @@
           <w:noProof/>
           <w:lang w:eastAsia="pl-PL"/>
         </w:rPr>
+        <w:lastRenderedPageBreak/>
         <w:drawing>
-          <wp:inline distT="0" distB="0" distL="0" distR="0" wp14:anchorId="6FFED5A5" wp14:editId="0D409D0F">
+          <wp:inline distT="0" distB="0" distL="0" distR="0">
             <wp:extent cx="4352925" cy="3371850"/>
             <wp:effectExtent l="0" t="0" r="9525" b="0"/>
             <wp:docPr id="27" name="Picture 27"/>
@@ -5056,7 +5685,7 @@
                     <pic:cNvPicPr/>
                   </pic:nvPicPr>
                   <pic:blipFill>
-                    <a:blip r:embed="rId23"/>
+                    <a:blip r:embed="rId31" cstate="print"/>
                     <a:stretch>
                       <a:fillRect/>
                     </a:stretch>
@@ -5083,9 +5712,8 @@
           <w:noProof/>
           <w:lang w:eastAsia="pl-PL"/>
         </w:rPr>
-        <w:lastRenderedPageBreak/>
         <w:drawing>
-          <wp:inline distT="0" distB="0" distL="0" distR="0" wp14:anchorId="37C11C85" wp14:editId="0D6151F4">
+          <wp:inline distT="0" distB="0" distL="0" distR="0">
             <wp:extent cx="4581525" cy="4591050"/>
             <wp:effectExtent l="0" t="0" r="9525" b="0"/>
             <wp:docPr id="28" name="Picture 28"/>
@@ -5100,7 +5728,7 @@
                     <pic:cNvPicPr/>
                   </pic:nvPicPr>
                   <pic:blipFill>
-                    <a:blip r:embed="rId24"/>
+                    <a:blip r:embed="rId32" cstate="print"/>
                     <a:stretch>
                       <a:fillRect/>
                     </a:stretch>
@@ -5127,8 +5755,9 @@
           <w:noProof/>
           <w:lang w:eastAsia="pl-PL"/>
         </w:rPr>
+        <w:lastRenderedPageBreak/>
         <w:drawing>
-          <wp:inline distT="0" distB="0" distL="0" distR="0" wp14:anchorId="199E418F" wp14:editId="6745BCA0">
+          <wp:inline distT="0" distB="0" distL="0" distR="0">
             <wp:extent cx="4800600" cy="3219450"/>
             <wp:effectExtent l="0" t="0" r="0" b="0"/>
             <wp:docPr id="29" name="Picture 29"/>
@@ -5143,7 +5772,7 @@
                     <pic:cNvPicPr/>
                   </pic:nvPicPr>
                   <pic:blipFill>
-                    <a:blip r:embed="rId25"/>
+                    <a:blip r:embed="rId33" cstate="print"/>
                     <a:stretch>
                       <a:fillRect/>
                     </a:stretch>
@@ -5170,9 +5799,8 @@
           <w:noProof/>
           <w:lang w:eastAsia="pl-PL"/>
         </w:rPr>
-        <w:lastRenderedPageBreak/>
         <w:drawing>
-          <wp:inline distT="0" distB="0" distL="0" distR="0" wp14:anchorId="1CF14FB4" wp14:editId="30567D63">
+          <wp:inline distT="0" distB="0" distL="0" distR="0">
             <wp:extent cx="4429125" cy="5067300"/>
             <wp:effectExtent l="0" t="0" r="9525" b="0"/>
             <wp:docPr id="30" name="Picture 30"/>
@@ -5187,7 +5815,7 @@
                     <pic:cNvPicPr/>
                   </pic:nvPicPr>
                   <pic:blipFill>
-                    <a:blip r:embed="rId26"/>
+                    <a:blip r:embed="rId34" cstate="print"/>
                     <a:stretch>
                       <a:fillRect/>
                     </a:stretch>
@@ -5226,6 +5854,7 @@
           <w:sz w:val="24"/>
           <w:szCs w:val="24"/>
         </w:rPr>
+        <w:lastRenderedPageBreak/>
         <w:t>SmartShop.Tests</w:t>
       </w:r>
       <w:r>
@@ -5318,9 +5947,8 @@
           <w:noProof/>
           <w:lang w:eastAsia="pl-PL"/>
         </w:rPr>
-        <w:lastRenderedPageBreak/>
         <w:drawing>
-          <wp:inline distT="0" distB="0" distL="0" distR="0" wp14:anchorId="07614E42" wp14:editId="1E85E62A">
+          <wp:inline distT="0" distB="0" distL="0" distR="0">
             <wp:extent cx="4143375" cy="2867025"/>
             <wp:effectExtent l="0" t="0" r="9525" b="9525"/>
             <wp:docPr id="31" name="Picture 31"/>
@@ -5335,7 +5963,7 @@
                     <pic:cNvPicPr/>
                   </pic:nvPicPr>
                   <pic:blipFill>
-                    <a:blip r:embed="rId27"/>
+                    <a:blip r:embed="rId35" cstate="print"/>
                     <a:stretch>
                       <a:fillRect/>
                     </a:stretch>
@@ -5374,7 +6002,7 @@
           <w:lang w:eastAsia="pl-PL"/>
         </w:rPr>
         <w:drawing>
-          <wp:inline distT="0" distB="0" distL="0" distR="0" wp14:anchorId="11C7F65C" wp14:editId="05699D7C">
+          <wp:inline distT="0" distB="0" distL="0" distR="0">
             <wp:extent cx="4219575" cy="2838450"/>
             <wp:effectExtent l="0" t="0" r="9525" b="0"/>
             <wp:docPr id="32" name="Picture 32"/>
@@ -5389,7 +6017,7 @@
                     <pic:cNvPicPr/>
                   </pic:nvPicPr>
                   <pic:blipFill>
-                    <a:blip r:embed="rId28"/>
+                    <a:blip r:embed="rId36" cstate="print"/>
                     <a:stretch>
                       <a:fillRect/>
                     </a:stretch>
@@ -5412,6 +6040,7 @@
     </w:p>
     <w:p>
       <w:r>
+        <w:lastRenderedPageBreak/>
         <w:t xml:space="preserve">Powyższy test sprawdza czy metoda </w:t>
       </w:r>
       <w:r>
@@ -5427,9 +6056,8 @@
           <w:noProof/>
           <w:lang w:eastAsia="pl-PL"/>
         </w:rPr>
-        <w:lastRenderedPageBreak/>
         <w:drawing>
-          <wp:inline distT="0" distB="0" distL="0" distR="0" wp14:anchorId="5779A93D" wp14:editId="4C1D1347">
+          <wp:inline distT="0" distB="0" distL="0" distR="0">
             <wp:extent cx="4143375" cy="3200400"/>
             <wp:effectExtent l="0" t="0" r="9525" b="0"/>
             <wp:docPr id="33" name="Picture 33"/>
@@ -5444,7 +6072,7 @@
                     <pic:cNvPicPr/>
                   </pic:nvPicPr>
                   <pic:blipFill>
-                    <a:blip r:embed="rId29"/>
+                    <a:blip r:embed="rId37" cstate="print"/>
                     <a:stretch>
                       <a:fillRect/>
                     </a:stretch>
@@ -5483,7 +6111,7 @@
           <w:lang w:eastAsia="pl-PL"/>
         </w:rPr>
         <w:drawing>
-          <wp:inline distT="0" distB="0" distL="0" distR="0" wp14:anchorId="52595FE4" wp14:editId="6F1BBE6E">
+          <wp:inline distT="0" distB="0" distL="0" distR="0">
             <wp:extent cx="5760720" cy="3072057"/>
             <wp:effectExtent l="0" t="0" r="0" b="0"/>
             <wp:docPr id="34" name="Picture 34"/>
@@ -5498,7 +6126,7 @@
                     <pic:cNvPicPr/>
                   </pic:nvPicPr>
                   <pic:blipFill>
-                    <a:blip r:embed="rId30"/>
+                    <a:blip r:embed="rId38" cstate="print"/>
                     <a:stretch>
                       <a:fillRect/>
                     </a:stretch>
@@ -5541,7 +6169,7 @@
         </w:rPr>
         <w:lastRenderedPageBreak/>
         <w:drawing>
-          <wp:inline distT="0" distB="0" distL="0" distR="0" wp14:anchorId="1963E565" wp14:editId="374A34CB">
+          <wp:inline distT="0" distB="0" distL="0" distR="0">
             <wp:extent cx="5760720" cy="1739975"/>
             <wp:effectExtent l="0" t="0" r="0" b="0"/>
             <wp:docPr id="35" name="Picture 35"/>
@@ -5556,7 +6184,7 @@
                     <pic:cNvPicPr/>
                   </pic:nvPicPr>
                   <pic:blipFill>
-                    <a:blip r:embed="rId31"/>
+                    <a:blip r:embed="rId39" cstate="print"/>
                     <a:stretch>
                       <a:fillRect/>
                     </a:stretch>
@@ -5604,7 +6232,7 @@
           <w:lang w:eastAsia="pl-PL"/>
         </w:rPr>
         <w:drawing>
-          <wp:inline distT="0" distB="0" distL="0" distR="0" wp14:anchorId="4B59CCC0" wp14:editId="4FD9C2F3">
+          <wp:inline distT="0" distB="0" distL="0" distR="0">
             <wp:extent cx="4219575" cy="4448175"/>
             <wp:effectExtent l="0" t="0" r="9525" b="9525"/>
             <wp:docPr id="36" name="Picture 36"/>
@@ -5619,7 +6247,7 @@
                     <pic:cNvPicPr/>
                   </pic:nvPicPr>
                   <pic:blipFill>
-                    <a:blip r:embed="rId32"/>
+                    <a:blip r:embed="rId40" cstate="print"/>
                     <a:stretch>
                       <a:fillRect/>
                     </a:stretch>
@@ -5748,7 +6376,7 @@
           <w:lang w:eastAsia="pl-PL"/>
         </w:rPr>
         <w:drawing>
-          <wp:inline distT="0" distB="0" distL="0" distR="0" wp14:anchorId="1E0D28EF" wp14:editId="56777448">
+          <wp:inline distT="0" distB="0" distL="0" distR="0">
             <wp:extent cx="1689344" cy="3038475"/>
             <wp:effectExtent l="0" t="0" r="6350" b="0"/>
             <wp:docPr id="3" name="Obraz 3"/>
@@ -5763,7 +6391,7 @@
                     <pic:cNvPicPr/>
                   </pic:nvPicPr>
                   <pic:blipFill>
-                    <a:blip r:embed="rId33"/>
+                    <a:blip r:embed="rId41" cstate="print"/>
                     <a:stretch>
                       <a:fillRect/>
                     </a:stretch>
@@ -5842,7 +6470,7 @@
           <w:lang w:eastAsia="pl-PL"/>
         </w:rPr>
         <w:drawing>
-          <wp:inline distT="0" distB="0" distL="0" distR="0" wp14:anchorId="66BDC38D" wp14:editId="33CD45BB">
+          <wp:inline distT="0" distB="0" distL="0" distR="0">
             <wp:extent cx="3362325" cy="2499135"/>
             <wp:effectExtent l="0" t="0" r="0" b="0"/>
             <wp:docPr id="4" name="Obraz 4"/>
@@ -5857,7 +6485,7 @@
                     <pic:cNvPicPr/>
                   </pic:nvPicPr>
                   <pic:blipFill>
-                    <a:blip r:embed="rId34"/>
+                    <a:blip r:embed="rId42" cstate="print"/>
                     <a:stretch>
                       <a:fillRect/>
                     </a:stretch>
@@ -5986,7 +6614,7 @@
       <w:tblPr>
         <w:tblStyle w:val="Tabela-Siatka"/>
         <w:tblW w:w="0" w:type="auto"/>
-        <w:tblLook w:val="04A0" w:firstRow="1" w:lastRow="0" w:firstColumn="1" w:lastColumn="0" w:noHBand="0" w:noVBand="1"/>
+        <w:tblLook w:val="04A0"/>
       </w:tblPr>
       <w:tblGrid>
         <w:gridCol w:w="1530"/>
@@ -6793,7 +7421,7 @@
           <w:lang w:eastAsia="pl-PL"/>
         </w:rPr>
         <w:drawing>
-          <wp:inline distT="0" distB="0" distL="0" distR="0" wp14:anchorId="5F6B7410" wp14:editId="385066E0">
+          <wp:inline distT="0" distB="0" distL="0" distR="0">
             <wp:extent cx="1733550" cy="2876117"/>
             <wp:effectExtent l="0" t="0" r="0" b="635"/>
             <wp:docPr id="5" name="Obraz 5"/>
@@ -6808,7 +7436,7 @@
                     <pic:cNvPicPr/>
                   </pic:nvPicPr>
                   <pic:blipFill>
-                    <a:blip r:embed="rId35"/>
+                    <a:blip r:embed="rId43" cstate="print"/>
                     <a:stretch>
                       <a:fillRect/>
                     </a:stretch>
@@ -6944,7 +7572,7 @@
           <w:lang w:eastAsia="pl-PL"/>
         </w:rPr>
         <w:drawing>
-          <wp:inline distT="0" distB="0" distL="0" distR="0" wp14:anchorId="35CEC7C3" wp14:editId="58D2524A">
+          <wp:inline distT="0" distB="0" distL="0" distR="0">
             <wp:extent cx="2898106" cy="1343025"/>
             <wp:effectExtent l="0" t="0" r="0" b="0"/>
             <wp:docPr id="10" name="Obraz 10"/>
@@ -6959,7 +7587,7 @@
                     <pic:cNvPicPr/>
                   </pic:nvPicPr>
                   <pic:blipFill>
-                    <a:blip r:embed="rId36"/>
+                    <a:blip r:embed="rId44" cstate="print"/>
                     <a:stretch>
                       <a:fillRect/>
                     </a:stretch>
@@ -7004,7 +7632,7 @@
           <w:lang w:eastAsia="pl-PL"/>
         </w:rPr>
         <w:drawing>
-          <wp:inline distT="0" distB="0" distL="0" distR="0" wp14:anchorId="7274BD4F" wp14:editId="038F76C4">
+          <wp:inline distT="0" distB="0" distL="0" distR="0">
             <wp:extent cx="1514475" cy="371475"/>
             <wp:effectExtent l="0" t="0" r="9525" b="9525"/>
             <wp:docPr id="11" name="Obraz 11"/>
@@ -7019,7 +7647,7 @@
                     <pic:cNvPicPr/>
                   </pic:nvPicPr>
                   <pic:blipFill>
-                    <a:blip r:embed="rId37"/>
+                    <a:blip r:embed="rId45" cstate="print"/>
                     <a:stretch>
                       <a:fillRect/>
                     </a:stretch>
@@ -7091,7 +7719,7 @@
           <w:lang w:eastAsia="pl-PL"/>
         </w:rPr>
         <w:drawing>
-          <wp:inline distT="0" distB="0" distL="0" distR="0" wp14:anchorId="270CD684" wp14:editId="328E4FC2">
+          <wp:inline distT="0" distB="0" distL="0" distR="0">
             <wp:extent cx="2286000" cy="3530394"/>
             <wp:effectExtent l="0" t="0" r="0" b="0"/>
             <wp:docPr id="6" name="Obraz 6"/>
@@ -7106,7 +7734,7 @@
                     <pic:cNvPicPr/>
                   </pic:nvPicPr>
                   <pic:blipFill>
-                    <a:blip r:embed="rId38"/>
+                    <a:blip r:embed="rId46" cstate="print"/>
                     <a:stretch>
                       <a:fillRect/>
                     </a:stretch>
@@ -7220,7 +7848,7 @@
           <w:lang w:eastAsia="pl-PL"/>
         </w:rPr>
         <w:drawing>
-          <wp:inline distT="0" distB="0" distL="0" distR="0" wp14:anchorId="5B01C9F5" wp14:editId="6EADB203">
+          <wp:inline distT="0" distB="0" distL="0" distR="0">
             <wp:extent cx="1981200" cy="2344791"/>
             <wp:effectExtent l="0" t="0" r="0" b="0"/>
             <wp:docPr id="9" name="Obraz 9"/>
@@ -7235,7 +7863,7 @@
                     <pic:cNvPicPr/>
                   </pic:nvPicPr>
                   <pic:blipFill>
-                    <a:blip r:embed="rId39"/>
+                    <a:blip r:embed="rId47" cstate="print"/>
                     <a:stretch>
                       <a:fillRect/>
                     </a:stretch>
@@ -7349,7 +7977,7 @@
           <w:lang w:eastAsia="pl-PL"/>
         </w:rPr>
         <w:drawing>
-          <wp:inline distT="0" distB="0" distL="0" distR="0" wp14:anchorId="5BB53333" wp14:editId="517A1327">
+          <wp:inline distT="0" distB="0" distL="0" distR="0">
             <wp:extent cx="1965183" cy="4143375"/>
             <wp:effectExtent l="0" t="0" r="0" b="0"/>
             <wp:docPr id="12" name="Obraz 12"/>
@@ -7364,7 +7992,7 @@
                     <pic:cNvPicPr/>
                   </pic:nvPicPr>
                   <pic:blipFill>
-                    <a:blip r:embed="rId40"/>
+                    <a:blip r:embed="rId48" cstate="print"/>
                     <a:stretch>
                       <a:fillRect/>
                     </a:stretch>
@@ -7516,7 +8144,7 @@
           <w:lang w:eastAsia="pl-PL"/>
         </w:rPr>
         <w:drawing>
-          <wp:inline distT="0" distB="0" distL="0" distR="0" wp14:anchorId="74A80BE3" wp14:editId="6DDCEAB7">
+          <wp:inline distT="0" distB="0" distL="0" distR="0">
             <wp:extent cx="1295400" cy="1603828"/>
             <wp:effectExtent l="0" t="0" r="0" b="0"/>
             <wp:docPr id="13" name="Obraz 13"/>
@@ -7531,7 +8159,7 @@
                     <pic:cNvPicPr/>
                   </pic:nvPicPr>
                   <pic:blipFill>
-                    <a:blip r:embed="rId41"/>
+                    <a:blip r:embed="rId49" cstate="print"/>
                     <a:stretch>
                       <a:fillRect/>
                     </a:stretch>
@@ -7575,7 +8203,7 @@
           <w:lang w:eastAsia="pl-PL"/>
         </w:rPr>
         <w:drawing>
-          <wp:inline distT="0" distB="0" distL="0" distR="0" wp14:anchorId="2E6CE569" wp14:editId="22A9BDB2">
+          <wp:inline distT="0" distB="0" distL="0" distR="0">
             <wp:extent cx="1514475" cy="371475"/>
             <wp:effectExtent l="0" t="0" r="9525" b="9525"/>
             <wp:docPr id="14" name="Obraz 14"/>
@@ -7590,7 +8218,7 @@
                     <pic:cNvPicPr/>
                   </pic:nvPicPr>
                   <pic:blipFill>
-                    <a:blip r:embed="rId37"/>
+                    <a:blip r:embed="rId45" cstate="print"/>
                     <a:stretch>
                       <a:fillRect/>
                     </a:stretch>
@@ -7769,7 +8397,7 @@
           <w:lang w:eastAsia="pl-PL"/>
         </w:rPr>
         <w:drawing>
-          <wp:inline distT="0" distB="0" distL="0" distR="0" wp14:anchorId="4C69D3E7" wp14:editId="12F323B5">
+          <wp:inline distT="0" distB="0" distL="0" distR="0">
             <wp:extent cx="1572747" cy="3819525"/>
             <wp:effectExtent l="0" t="0" r="8890" b="0"/>
             <wp:docPr id="7" name="Obraz 7"/>
@@ -7784,7 +8412,7 @@
                     <pic:cNvPicPr/>
                   </pic:nvPicPr>
                   <pic:blipFill>
-                    <a:blip r:embed="rId42"/>
+                    <a:blip r:embed="rId50" cstate="print"/>
                     <a:stretch>
                       <a:fillRect/>
                     </a:stretch>
@@ -7884,7 +8512,7 @@
           <w:lang w:eastAsia="pl-PL"/>
         </w:rPr>
         <w:drawing>
-          <wp:inline distT="0" distB="0" distL="0" distR="0" wp14:anchorId="473F2682" wp14:editId="5CB51341">
+          <wp:inline distT="0" distB="0" distL="0" distR="0">
             <wp:extent cx="1198938" cy="2867025"/>
             <wp:effectExtent l="0" t="0" r="1270" b="0"/>
             <wp:docPr id="8" name="Obraz 8"/>
@@ -7899,7 +8527,7 @@
                     <pic:cNvPicPr/>
                   </pic:nvPicPr>
                   <pic:blipFill>
-                    <a:blip r:embed="rId43"/>
+                    <a:blip r:embed="rId51" cstate="print"/>
                     <a:stretch>
                       <a:fillRect/>
                     </a:stretch>
@@ -7950,7 +8578,7 @@
           <w:lang w:eastAsia="pl-PL"/>
         </w:rPr>
         <w:drawing>
-          <wp:inline distT="0" distB="0" distL="0" distR="0" wp14:anchorId="5E09BAA4" wp14:editId="364A069C">
+          <wp:inline distT="0" distB="0" distL="0" distR="0">
             <wp:extent cx="1678698" cy="4086225"/>
             <wp:effectExtent l="0" t="0" r="0" b="0"/>
             <wp:docPr id="18" name="Obraz 18"/>
@@ -7965,7 +8593,7 @@
                     <pic:cNvPicPr/>
                   </pic:nvPicPr>
                   <pic:blipFill>
-                    <a:blip r:embed="rId44"/>
+                    <a:blip r:embed="rId52" cstate="print"/>
                     <a:stretch>
                       <a:fillRect/>
                     </a:stretch>
@@ -8123,7 +8751,7 @@
           <w:lang w:eastAsia="pl-PL"/>
         </w:rPr>
         <w:drawing>
-          <wp:inline distT="0" distB="0" distL="0" distR="0" wp14:anchorId="76DDAD02" wp14:editId="31430E41">
+          <wp:inline distT="0" distB="0" distL="0" distR="0">
             <wp:extent cx="2562225" cy="6038850"/>
             <wp:effectExtent l="0" t="0" r="9525" b="0"/>
             <wp:docPr id="16" name="Obraz 16"/>
@@ -8138,7 +8766,7 @@
                     <pic:cNvPicPr/>
                   </pic:nvPicPr>
                   <pic:blipFill>
-                    <a:blip r:embed="rId45"/>
+                    <a:blip r:embed="rId53" cstate="print"/>
                     <a:stretch>
                       <a:fillRect/>
                     </a:stretch>
@@ -8179,7 +8807,7 @@
           <w:lang w:eastAsia="pl-PL"/>
         </w:rPr>
         <w:drawing>
-          <wp:inline distT="0" distB="0" distL="0" distR="0" wp14:anchorId="0317EF0F" wp14:editId="483ACEFE">
+          <wp:inline distT="0" distB="0" distL="0" distR="0">
             <wp:extent cx="1514475" cy="371475"/>
             <wp:effectExtent l="0" t="0" r="9525" b="9525"/>
             <wp:docPr id="17" name="Obraz 17"/>
@@ -8194,7 +8822,7 @@
                     <pic:cNvPicPr/>
                   </pic:nvPicPr>
                   <pic:blipFill>
-                    <a:blip r:embed="rId37"/>
+                    <a:blip r:embed="rId45" cstate="print"/>
                     <a:stretch>
                       <a:fillRect/>
                     </a:stretch>
@@ -8313,7 +8941,7 @@
           <w:lang w:eastAsia="pl-PL"/>
         </w:rPr>
         <w:drawing>
-          <wp:inline distT="0" distB="0" distL="0" distR="0" wp14:anchorId="20D1EFA9" wp14:editId="3ABA4B82">
+          <wp:inline distT="0" distB="0" distL="0" distR="0">
             <wp:extent cx="5105400" cy="3280355"/>
             <wp:effectExtent l="0" t="0" r="0" b="0"/>
             <wp:docPr id="19" name="Obraz 19"/>
@@ -8328,7 +8956,7 @@
                     <pic:cNvPicPr/>
                   </pic:nvPicPr>
                   <pic:blipFill>
-                    <a:blip r:embed="rId46"/>
+                    <a:blip r:embed="rId54" cstate="print"/>
                     <a:stretch>
                       <a:fillRect/>
                     </a:stretch>
@@ -8477,7 +9105,7 @@
           <w:lang w:eastAsia="pl-PL"/>
         </w:rPr>
         <w:drawing>
-          <wp:inline distT="0" distB="0" distL="0" distR="0" wp14:anchorId="4A401AA2" wp14:editId="28143018">
+          <wp:inline distT="0" distB="0" distL="0" distR="0">
             <wp:extent cx="4286250" cy="1618211"/>
             <wp:effectExtent l="0" t="0" r="0" b="1270"/>
             <wp:docPr id="20" name="Obraz 20"/>
@@ -8492,7 +9120,7 @@
                     <pic:cNvPicPr/>
                   </pic:nvPicPr>
                   <pic:blipFill>
-                    <a:blip r:embed="rId47"/>
+                    <a:blip r:embed="rId55" cstate="print"/>
                     <a:stretch>
                       <a:fillRect/>
                     </a:stretch>
@@ -8625,7 +9253,7 @@
           <w:lang w:eastAsia="pl-PL"/>
         </w:rPr>
         <w:drawing>
-          <wp:inline distT="0" distB="0" distL="0" distR="0" wp14:anchorId="1AE09778" wp14:editId="64DDC5F3">
+          <wp:inline distT="0" distB="0" distL="0" distR="0">
             <wp:extent cx="4950073" cy="4048125"/>
             <wp:effectExtent l="0" t="0" r="3175" b="0"/>
             <wp:docPr id="21" name="Obraz 21"/>
@@ -8640,7 +9268,7 @@
                     <pic:cNvPicPr/>
                   </pic:nvPicPr>
                   <pic:blipFill>
-                    <a:blip r:embed="rId48"/>
+                    <a:blip r:embed="rId56" cstate="print"/>
                     <a:stretch>
                       <a:fillRect/>
                     </a:stretch>
@@ -8761,7 +9389,7 @@
         </w:rPr>
         <w:lastRenderedPageBreak/>
         <w:drawing>
-          <wp:inline distT="0" distB="0" distL="0" distR="0" wp14:anchorId="661379B0" wp14:editId="7F0AB6AA">
+          <wp:inline distT="0" distB="0" distL="0" distR="0">
             <wp:extent cx="5760720" cy="3380733"/>
             <wp:effectExtent l="0" t="0" r="0" b="0"/>
             <wp:docPr id="37" name="Picture 37"/>
@@ -8776,7 +9404,7 @@
                     <pic:cNvPicPr/>
                   </pic:nvPicPr>
                   <pic:blipFill>
-                    <a:blip r:embed="rId49"/>
+                    <a:blip r:embed="rId57" cstate="print"/>
                     <a:stretch>
                       <a:fillRect/>
                     </a:stretch>
@@ -8812,7 +9440,7 @@
           <w:lang w:eastAsia="pl-PL"/>
         </w:rPr>
         <w:drawing>
-          <wp:inline distT="0" distB="0" distL="0" distR="0" wp14:anchorId="6366956E" wp14:editId="451F6410">
+          <wp:inline distT="0" distB="0" distL="0" distR="0">
             <wp:extent cx="5257800" cy="1304925"/>
             <wp:effectExtent l="0" t="0" r="0" b="9525"/>
             <wp:docPr id="38" name="Picture 38"/>
@@ -8827,7 +9455,7 @@
                     <pic:cNvPicPr/>
                   </pic:nvPicPr>
                   <pic:blipFill>
-                    <a:blip r:embed="rId50"/>
+                    <a:blip r:embed="rId58" cstate="print"/>
                     <a:stretch>
                       <a:fillRect/>
                     </a:stretch>
@@ -8860,7 +9488,7 @@
           <w:lang w:eastAsia="pl-PL"/>
         </w:rPr>
         <w:drawing>
-          <wp:inline distT="0" distB="0" distL="0" distR="0" wp14:anchorId="072EE4DD" wp14:editId="240B91C2">
+          <wp:inline distT="0" distB="0" distL="0" distR="0">
             <wp:extent cx="5400675" cy="2314575"/>
             <wp:effectExtent l="0" t="0" r="9525" b="9525"/>
             <wp:docPr id="39" name="Picture 39"/>
@@ -8875,7 +9503,7 @@
                     <pic:cNvPicPr/>
                   </pic:nvPicPr>
                   <pic:blipFill>
-                    <a:blip r:embed="rId51"/>
+                    <a:blip r:embed="rId59" cstate="print"/>
                     <a:stretch>
                       <a:fillRect/>
                     </a:stretch>
@@ -8924,7 +9552,7 @@
           <w:lang w:eastAsia="pl-PL"/>
         </w:rPr>
         <w:drawing>
-          <wp:inline distT="0" distB="0" distL="0" distR="0" wp14:anchorId="1252BF02" wp14:editId="56670378">
+          <wp:inline distT="0" distB="0" distL="0" distR="0">
             <wp:extent cx="4210050" cy="2486025"/>
             <wp:effectExtent l="0" t="0" r="0" b="9525"/>
             <wp:docPr id="40" name="Picture 40"/>
@@ -8939,7 +9567,7 @@
                     <pic:cNvPicPr/>
                   </pic:nvPicPr>
                   <pic:blipFill>
-                    <a:blip r:embed="rId52"/>
+                    <a:blip r:embed="rId60" cstate="print"/>
                     <a:stretch>
                       <a:fillRect/>
                     </a:stretch>
@@ -8978,7 +9606,7 @@
           <w:lang w:eastAsia="pl-PL"/>
         </w:rPr>
         <w:drawing>
-          <wp:inline distT="0" distB="0" distL="0" distR="0" wp14:anchorId="30BB4722" wp14:editId="1BA49EFF">
+          <wp:inline distT="0" distB="0" distL="0" distR="0">
             <wp:extent cx="5760720" cy="5554310"/>
             <wp:effectExtent l="0" t="0" r="0" b="8890"/>
             <wp:docPr id="41" name="Picture 41"/>
@@ -8993,7 +9621,7 @@
                     <pic:cNvPicPr/>
                   </pic:nvPicPr>
                   <pic:blipFill>
-                    <a:blip r:embed="rId53"/>
+                    <a:blip r:embed="rId61" cstate="print"/>
                     <a:stretch>
                       <a:fillRect/>
                     </a:stretch>
@@ -9025,7 +9653,7 @@
         </w:rPr>
         <w:lastRenderedPageBreak/>
         <w:drawing>
-          <wp:inline distT="0" distB="0" distL="0" distR="0" wp14:anchorId="615E70FF" wp14:editId="3CA8996A">
+          <wp:inline distT="0" distB="0" distL="0" distR="0">
             <wp:extent cx="5760720" cy="4197743"/>
             <wp:effectExtent l="0" t="0" r="0" b="0"/>
             <wp:docPr id="42" name="Picture 42"/>
@@ -9040,7 +9668,7 @@
                     <pic:cNvPicPr/>
                   </pic:nvPicPr>
                   <pic:blipFill>
-                    <a:blip r:embed="rId54"/>
+                    <a:blip r:embed="rId62" cstate="print"/>
                     <a:stretch>
                       <a:fillRect/>
                     </a:stretch>
@@ -9079,7 +9707,7 @@
           <w:lang w:eastAsia="pl-PL"/>
         </w:rPr>
         <w:drawing>
-          <wp:inline distT="0" distB="0" distL="0" distR="0" wp14:anchorId="1E80D773" wp14:editId="1EFC5237">
+          <wp:inline distT="0" distB="0" distL="0" distR="0">
             <wp:extent cx="5760720" cy="4070966"/>
             <wp:effectExtent l="0" t="0" r="0" b="6350"/>
             <wp:docPr id="43" name="Picture 43"/>
@@ -9094,7 +9722,7 @@
                     <pic:cNvPicPr/>
                   </pic:nvPicPr>
                   <pic:blipFill>
-                    <a:blip r:embed="rId55"/>
+                    <a:blip r:embed="rId63" cstate="print"/>
                     <a:stretch>
                       <a:fillRect/>
                     </a:stretch>
@@ -9134,7 +9762,7 @@
         </w:rPr>
         <w:lastRenderedPageBreak/>
         <w:drawing>
-          <wp:inline distT="0" distB="0" distL="0" distR="0" wp14:anchorId="0680E814" wp14:editId="204BD947">
+          <wp:inline distT="0" distB="0" distL="0" distR="0">
             <wp:extent cx="4029075" cy="1123950"/>
             <wp:effectExtent l="0" t="0" r="9525" b="0"/>
             <wp:docPr id="44" name="Picture 44"/>
@@ -9149,7 +9777,7 @@
                     <pic:cNvPicPr/>
                   </pic:nvPicPr>
                   <pic:blipFill>
-                    <a:blip r:embed="rId56"/>
+                    <a:blip r:embed="rId64" cstate="print"/>
                     <a:stretch>
                       <a:fillRect/>
                     </a:stretch>
@@ -9188,7 +9816,7 @@
           <w:lang w:eastAsia="pl-PL"/>
         </w:rPr>
         <w:drawing>
-          <wp:inline distT="0" distB="0" distL="0" distR="0" wp14:anchorId="784B8C32" wp14:editId="25EE47F0">
+          <wp:inline distT="0" distB="0" distL="0" distR="0">
             <wp:extent cx="4352925" cy="1076325"/>
             <wp:effectExtent l="0" t="0" r="9525" b="9525"/>
             <wp:docPr id="45" name="Picture 45"/>
@@ -9203,7 +9831,7 @@
                     <pic:cNvPicPr/>
                   </pic:nvPicPr>
                   <pic:blipFill>
-                    <a:blip r:embed="rId57"/>
+                    <a:blip r:embed="rId65" cstate="print"/>
                     <a:stretch>
                       <a:fillRect/>
                     </a:stretch>
@@ -9242,7 +9870,7 @@
           <w:lang w:eastAsia="pl-PL"/>
         </w:rPr>
         <w:drawing>
-          <wp:inline distT="0" distB="0" distL="0" distR="0" wp14:anchorId="1D2FE0F6" wp14:editId="3BE9D01B">
+          <wp:inline distT="0" distB="0" distL="0" distR="0">
             <wp:extent cx="4381500" cy="1647825"/>
             <wp:effectExtent l="0" t="0" r="0" b="9525"/>
             <wp:docPr id="46" name="Picture 46"/>
@@ -9257,7 +9885,7 @@
                     <pic:cNvPicPr/>
                   </pic:nvPicPr>
                   <pic:blipFill>
-                    <a:blip r:embed="rId58"/>
+                    <a:blip r:embed="rId66" cstate="print"/>
                     <a:stretch>
                       <a:fillRect/>
                     </a:stretch>
@@ -9374,7 +10002,7 @@
         </w:rPr>
         <w:lastRenderedPageBreak/>
         <w:drawing>
-          <wp:inline distT="0" distB="0" distL="0" distR="0" wp14:anchorId="75594D6A" wp14:editId="391A8AEF">
+          <wp:inline distT="0" distB="0" distL="0" distR="0">
             <wp:extent cx="5067300" cy="3121819"/>
             <wp:effectExtent l="0" t="0" r="0" b="2540"/>
             <wp:docPr id="47" name="Obraz 47"/>
@@ -9389,7 +10017,7 @@
                     <pic:cNvPicPr/>
                   </pic:nvPicPr>
                   <pic:blipFill>
-                    <a:blip r:embed="rId59"/>
+                    <a:blip r:embed="rId67" cstate="print"/>
                     <a:stretch>
                       <a:fillRect/>
                     </a:stretch>
@@ -9440,7 +10068,7 @@
           <w:lang w:eastAsia="pl-PL"/>
         </w:rPr>
         <w:drawing>
-          <wp:inline distT="0" distB="0" distL="0" distR="0" wp14:anchorId="17410568" wp14:editId="24980BA9">
+          <wp:inline distT="0" distB="0" distL="0" distR="0">
             <wp:extent cx="5067300" cy="4048125"/>
             <wp:effectExtent l="0" t="0" r="0" b="9525"/>
             <wp:docPr id="48" name="Picture 48"/>
@@ -9455,7 +10083,7 @@
                     <pic:cNvPicPr/>
                   </pic:nvPicPr>
                   <pic:blipFill>
-                    <a:blip r:embed="rId60"/>
+                    <a:blip r:embed="rId68" cstate="print"/>
                     <a:stretch>
                       <a:fillRect/>
                     </a:stretch>
@@ -9554,6 +10182,62 @@
     </w:p>
     <w:p>
       <w:pPr>
+        <w:pStyle w:val="Akapitzlist"/>
+        <w:numPr>
+          <w:ilvl w:val="0"/>
+          <w:numId w:val="12"/>
+        </w:numPr>
+      </w:pPr>
+      <w:r>
+        <w:t>Administracja serwera VPS.</w:t>
+      </w:r>
+    </w:p>
+    <w:p>
+      <w:pPr>
+        <w:pStyle w:val="Akapitzlist"/>
+        <w:numPr>
+          <w:ilvl w:val="0"/>
+          <w:numId w:val="12"/>
+        </w:numPr>
+      </w:pPr>
+      <w:r>
+        <w:t xml:space="preserve">Instalacja, konfiguracja i administracja serwera baz danych </w:t>
+      </w:r>
+      <w:proofErr w:type="spellStart"/>
+      <w:r>
+        <w:t>MariaDB</w:t>
+      </w:r>
+      <w:proofErr w:type="spellEnd"/>
+      <w:r>
+        <w:t>.</w:t>
+      </w:r>
+    </w:p>
+    <w:p>
+      <w:pPr>
+        <w:pStyle w:val="Akapitzlist"/>
+        <w:numPr>
+          <w:ilvl w:val="0"/>
+          <w:numId w:val="12"/>
+        </w:numPr>
+      </w:pPr>
+      <w:r>
+        <w:t>Stworzenie modelu bazy danych.</w:t>
+      </w:r>
+    </w:p>
+    <w:p>
+      <w:pPr>
+        <w:pStyle w:val="Akapitzlist"/>
+        <w:numPr>
+          <w:ilvl w:val="0"/>
+          <w:numId w:val="12"/>
+        </w:numPr>
+      </w:pPr>
+      <w:r>
+        <w:t xml:space="preserve">Opracowanie procedur na potrzeby programów. </w:t>
+      </w:r>
+    </w:p>
+    <w:p>
+      <w:pPr>
         <w:pStyle w:val="Nagwek1"/>
         <w:numPr>
           <w:ilvl w:val="1"/>
@@ -9829,6 +10513,7 @@
         <w:pStyle w:val="Bezodstpw"/>
       </w:pPr>
       <w:r>
+        <w:lastRenderedPageBreak/>
         <w:t>5</w:t>
       </w:r>
       <w:r>
@@ -9868,7 +10553,6 @@
         <w:pStyle w:val="Bezodstpw"/>
       </w:pPr>
       <w:r>
-        <w:lastRenderedPageBreak/>
         <w:t>8. Wyświetlanie top10 produktów w aplikacji głównej</w:t>
       </w:r>
     </w:p>
@@ -9906,7 +10590,7 @@
       </w:pPr>
     </w:p>
     <w:sectPr>
-      <w:footerReference w:type="default" r:id="rId61"/>
+      <w:footerReference w:type="default" r:id="rId69"/>
       <w:pgSz w:w="11906" w:h="16838"/>
       <w:pgMar w:top="1417" w:right="1417" w:bottom="1417" w:left="1417" w:header="708" w:footer="708" w:gutter="0"/>
       <w:cols w:space="708"/>
@@ -9917,7 +10601,7 @@
 </file>
 
 <file path=word/endnotes.xml><?xml version="1.0" encoding="utf-8"?>
-<w:endnotes xmlns:wpc="http://schemas.microsoft.com/office/word/2010/wordprocessingCanvas" xmlns:mc="http://schemas.openxmlformats.org/markup-compatibility/2006" xmlns:o="urn:schemas-microsoft-com:office:office" xmlns:r="http://schemas.openxmlformats.org/officeDocument/2006/relationships" xmlns:m="http://schemas.openxmlformats.org/officeDocument/2006/math" xmlns:v="urn:schemas-microsoft-com:vml" xmlns:wp14="http://schemas.microsoft.com/office/word/2010/wordprocessingDrawing" xmlns:wp="http://schemas.openxmlformats.org/drawingml/2006/wordprocessingDrawing" xmlns:w10="urn:schemas-microsoft-com:office:word" xmlns:w="http://schemas.openxmlformats.org/wordprocessingml/2006/main" xmlns:w14="http://schemas.microsoft.com/office/word/2010/wordml" xmlns:w15="http://schemas.microsoft.com/office/word/2012/wordml" xmlns:wpg="http://schemas.microsoft.com/office/word/2010/wordprocessingGroup" xmlns:wpi="http://schemas.microsoft.com/office/word/2010/wordprocessingInk" xmlns:wne="http://schemas.microsoft.com/office/word/2006/wordml" xmlns:wps="http://schemas.microsoft.com/office/word/2010/wordprocessingShape" mc:Ignorable="w14 w15 wp14">
+<w:endnotes xmlns:ve="http://schemas.openxmlformats.org/markup-compatibility/2006" xmlns:o="urn:schemas-microsoft-com:office:office" xmlns:r="http://schemas.openxmlformats.org/officeDocument/2006/relationships" xmlns:m="http://schemas.openxmlformats.org/officeDocument/2006/math" xmlns:v="urn:schemas-microsoft-com:vml" xmlns:wp="http://schemas.openxmlformats.org/drawingml/2006/wordprocessingDrawing" xmlns:w10="urn:schemas-microsoft-com:office:word" xmlns:w="http://schemas.openxmlformats.org/wordprocessingml/2006/main" xmlns:wne="http://schemas.microsoft.com/office/word/2006/wordml">
   <w:endnote w:type="separator" w:id="-1">
     <w:p>
       <w:pPr>
@@ -9942,7 +10626,7 @@
 </file>
 
 <file path=word/footer1.xml><?xml version="1.0" encoding="utf-8"?>
-<w:ftr xmlns:wpc="http://schemas.microsoft.com/office/word/2010/wordprocessingCanvas" xmlns:mc="http://schemas.openxmlformats.org/markup-compatibility/2006" xmlns:o="urn:schemas-microsoft-com:office:office" xmlns:r="http://schemas.openxmlformats.org/officeDocument/2006/relationships" xmlns:m="http://schemas.openxmlformats.org/officeDocument/2006/math" xmlns:v="urn:schemas-microsoft-com:vml" xmlns:wp14="http://schemas.microsoft.com/office/word/2010/wordprocessingDrawing" xmlns:wp="http://schemas.openxmlformats.org/drawingml/2006/wordprocessingDrawing" xmlns:w10="urn:schemas-microsoft-com:office:word" xmlns:w="http://schemas.openxmlformats.org/wordprocessingml/2006/main" xmlns:w14="http://schemas.microsoft.com/office/word/2010/wordml" xmlns:w15="http://schemas.microsoft.com/office/word/2012/wordml" xmlns:wpg="http://schemas.microsoft.com/office/word/2010/wordprocessingGroup" xmlns:wpi="http://schemas.microsoft.com/office/word/2010/wordprocessingInk" xmlns:wne="http://schemas.microsoft.com/office/word/2006/wordml" xmlns:wps="http://schemas.microsoft.com/office/word/2010/wordprocessingShape" mc:Ignorable="w14 w15 wp14">
+<w:ftr xmlns:ve="http://schemas.openxmlformats.org/markup-compatibility/2006" xmlns:o="urn:schemas-microsoft-com:office:office" xmlns:r="http://schemas.openxmlformats.org/officeDocument/2006/relationships" xmlns:m="http://schemas.openxmlformats.org/officeDocument/2006/math" xmlns:v="urn:schemas-microsoft-com:vml" xmlns:wp="http://schemas.openxmlformats.org/drawingml/2006/wordprocessingDrawing" xmlns:w10="urn:schemas-microsoft-com:office:word" xmlns:w="http://schemas.openxmlformats.org/wordprocessingml/2006/main" xmlns:wne="http://schemas.microsoft.com/office/word/2006/wordml">
   <w:sdt>
     <w:sdtPr>
       <w:id w:val="-24643662"/>
@@ -9961,27 +10645,14 @@
         <w:pPr>
           <w:pStyle w:val="Stopka"/>
         </w:pPr>
-        <w:r>
-          <w:fldChar w:fldCharType="begin"/>
-        </w:r>
-        <w:r>
-          <w:instrText xml:space="preserve"> PAGE   \* MERGEFORMAT </w:instrText>
-        </w:r>
-        <w:r>
-          <w:fldChar w:fldCharType="separate"/>
-        </w:r>
-        <w:r>
-          <w:rPr>
-            <w:noProof/>
-          </w:rPr>
-          <w:t>32</w:t>
-        </w:r>
-        <w:r>
-          <w:rPr>
-            <w:noProof/>
-          </w:rPr>
-          <w:fldChar w:fldCharType="end"/>
-        </w:r>
+        <w:fldSimple w:instr=" PAGE   \* MERGEFORMAT ">
+          <w:r>
+            <w:rPr>
+              <w:noProof/>
+            </w:rPr>
+            <w:t>34</w:t>
+          </w:r>
+        </w:fldSimple>
       </w:p>
     </w:sdtContent>
   </w:sdt>
@@ -9994,7 +10665,7 @@
 </file>
 
 <file path=word/footnotes.xml><?xml version="1.0" encoding="utf-8"?>
-<w:footnotes xmlns:wpc="http://schemas.microsoft.com/office/word/2010/wordprocessingCanvas" xmlns:mc="http://schemas.openxmlformats.org/markup-compatibility/2006" xmlns:o="urn:schemas-microsoft-com:office:office" xmlns:r="http://schemas.openxmlformats.org/officeDocument/2006/relationships" xmlns:m="http://schemas.openxmlformats.org/officeDocument/2006/math" xmlns:v="urn:schemas-microsoft-com:vml" xmlns:wp14="http://schemas.microsoft.com/office/word/2010/wordprocessingDrawing" xmlns:wp="http://schemas.openxmlformats.org/drawingml/2006/wordprocessingDrawing" xmlns:w10="urn:schemas-microsoft-com:office:word" xmlns:w="http://schemas.openxmlformats.org/wordprocessingml/2006/main" xmlns:w14="http://schemas.microsoft.com/office/word/2010/wordml" xmlns:w15="http://schemas.microsoft.com/office/word/2012/wordml" xmlns:wpg="http://schemas.microsoft.com/office/word/2010/wordprocessingGroup" xmlns:wpi="http://schemas.microsoft.com/office/word/2010/wordprocessingInk" xmlns:wne="http://schemas.microsoft.com/office/word/2006/wordml" xmlns:wps="http://schemas.microsoft.com/office/word/2010/wordprocessingShape" mc:Ignorable="w14 w15 wp14">
+<w:footnotes xmlns:ve="http://schemas.openxmlformats.org/markup-compatibility/2006" xmlns:o="urn:schemas-microsoft-com:office:office" xmlns:r="http://schemas.openxmlformats.org/officeDocument/2006/relationships" xmlns:m="http://schemas.openxmlformats.org/officeDocument/2006/math" xmlns:v="urn:schemas-microsoft-com:vml" xmlns:wp="http://schemas.openxmlformats.org/drawingml/2006/wordprocessingDrawing" xmlns:w10="urn:schemas-microsoft-com:office:word" xmlns:w="http://schemas.openxmlformats.org/wordprocessingml/2006/main" xmlns:wne="http://schemas.microsoft.com/office/word/2006/wordml">
   <w:footnote w:type="separator" w:id="-1">
     <w:p>
       <w:pPr>
@@ -10019,7 +10690,7 @@
 </file>
 
 <file path=word/numbering.xml><?xml version="1.0" encoding="utf-8"?>
-<w:numbering xmlns:wpc="http://schemas.microsoft.com/office/word/2010/wordprocessingCanvas" xmlns:mc="http://schemas.openxmlformats.org/markup-compatibility/2006" xmlns:o="urn:schemas-microsoft-com:office:office" xmlns:r="http://schemas.openxmlformats.org/officeDocument/2006/relationships" xmlns:m="http://schemas.openxmlformats.org/officeDocument/2006/math" xmlns:v="urn:schemas-microsoft-com:vml" xmlns:wp14="http://schemas.microsoft.com/office/word/2010/wordprocessingDrawing" xmlns:wp="http://schemas.openxmlformats.org/drawingml/2006/wordprocessingDrawing" xmlns:w10="urn:schemas-microsoft-com:office:word" xmlns:w="http://schemas.openxmlformats.org/wordprocessingml/2006/main" xmlns:w14="http://schemas.microsoft.com/office/word/2010/wordml" xmlns:w15="http://schemas.microsoft.com/office/word/2012/wordml" xmlns:wpg="http://schemas.microsoft.com/office/word/2010/wordprocessingGroup" xmlns:wpi="http://schemas.microsoft.com/office/word/2010/wordprocessingInk" xmlns:wne="http://schemas.microsoft.com/office/word/2006/wordml" xmlns:wps="http://schemas.microsoft.com/office/word/2010/wordprocessingShape" mc:Ignorable="w14 w15 wp14">
+<w:numbering xmlns:ve="http://schemas.openxmlformats.org/markup-compatibility/2006" xmlns:o="urn:schemas-microsoft-com:office:office" xmlns:r="http://schemas.openxmlformats.org/officeDocument/2006/relationships" xmlns:m="http://schemas.openxmlformats.org/officeDocument/2006/math" xmlns:v="urn:schemas-microsoft-com:vml" xmlns:wp="http://schemas.openxmlformats.org/drawingml/2006/wordprocessingDrawing" xmlns:w10="urn:schemas-microsoft-com:office:word" xmlns:w="http://schemas.openxmlformats.org/wordprocessingml/2006/main" xmlns:wne="http://schemas.microsoft.com/office/word/2006/wordml">
   <w:abstractNum w:abstractNumId="0">
     <w:nsid w:val="02E0770F"/>
     <w:multiLevelType w:val="hybridMultilevel"/>
@@ -10223,6 +10894,92 @@
     </w:lvl>
   </w:abstractNum>
   <w:abstractNum w:abstractNumId="2">
+    <w:nsid w:val="112C66B3"/>
+    <w:multiLevelType w:val="hybridMultilevel"/>
+    <w:tmpl w:val="5D82C020"/>
+    <w:lvl w:ilvl="0" w:tplc="0415000F">
+      <w:start w:val="1"/>
+      <w:numFmt w:val="decimal"/>
+      <w:lvlText w:val="%1."/>
+      <w:lvlJc w:val="left"/>
+      <w:pPr>
+        <w:ind w:left="720" w:hanging="360"/>
+      </w:pPr>
+    </w:lvl>
+    <w:lvl w:ilvl="1" w:tplc="04150019" w:tentative="1">
+      <w:start w:val="1"/>
+      <w:numFmt w:val="lowerLetter"/>
+      <w:lvlText w:val="%2."/>
+      <w:lvlJc w:val="left"/>
+      <w:pPr>
+        <w:ind w:left="1440" w:hanging="360"/>
+      </w:pPr>
+    </w:lvl>
+    <w:lvl w:ilvl="2" w:tplc="0415001B" w:tentative="1">
+      <w:start w:val="1"/>
+      <w:numFmt w:val="lowerRoman"/>
+      <w:lvlText w:val="%3."/>
+      <w:lvlJc w:val="right"/>
+      <w:pPr>
+        <w:ind w:left="2160" w:hanging="180"/>
+      </w:pPr>
+    </w:lvl>
+    <w:lvl w:ilvl="3" w:tplc="0415000F" w:tentative="1">
+      <w:start w:val="1"/>
+      <w:numFmt w:val="decimal"/>
+      <w:lvlText w:val="%4."/>
+      <w:lvlJc w:val="left"/>
+      <w:pPr>
+        <w:ind w:left="2880" w:hanging="360"/>
+      </w:pPr>
+    </w:lvl>
+    <w:lvl w:ilvl="4" w:tplc="04150019" w:tentative="1">
+      <w:start w:val="1"/>
+      <w:numFmt w:val="lowerLetter"/>
+      <w:lvlText w:val="%5."/>
+      <w:lvlJc w:val="left"/>
+      <w:pPr>
+        <w:ind w:left="3600" w:hanging="360"/>
+      </w:pPr>
+    </w:lvl>
+    <w:lvl w:ilvl="5" w:tplc="0415001B" w:tentative="1">
+      <w:start w:val="1"/>
+      <w:numFmt w:val="lowerRoman"/>
+      <w:lvlText w:val="%6."/>
+      <w:lvlJc w:val="right"/>
+      <w:pPr>
+        <w:ind w:left="4320" w:hanging="180"/>
+      </w:pPr>
+    </w:lvl>
+    <w:lvl w:ilvl="6" w:tplc="0415000F" w:tentative="1">
+      <w:start w:val="1"/>
+      <w:numFmt w:val="decimal"/>
+      <w:lvlText w:val="%7."/>
+      <w:lvlJc w:val="left"/>
+      <w:pPr>
+        <w:ind w:left="5040" w:hanging="360"/>
+      </w:pPr>
+    </w:lvl>
+    <w:lvl w:ilvl="7" w:tplc="04150019" w:tentative="1">
+      <w:start w:val="1"/>
+      <w:numFmt w:val="lowerLetter"/>
+      <w:lvlText w:val="%8."/>
+      <w:lvlJc w:val="left"/>
+      <w:pPr>
+        <w:ind w:left="5760" w:hanging="360"/>
+      </w:pPr>
+    </w:lvl>
+    <w:lvl w:ilvl="8" w:tplc="0415001B" w:tentative="1">
+      <w:start w:val="1"/>
+      <w:numFmt w:val="lowerRoman"/>
+      <w:lvlText w:val="%9."/>
+      <w:lvlJc w:val="right"/>
+      <w:pPr>
+        <w:ind w:left="6480" w:hanging="180"/>
+      </w:pPr>
+    </w:lvl>
+  </w:abstractNum>
+  <w:abstractNum w:abstractNumId="3">
     <w:nsid w:val="18BA5ABE"/>
     <w:multiLevelType w:val="hybridMultilevel"/>
     <w:tmpl w:val="A1D63378"/>
@@ -10335,7 +11092,7 @@
       </w:rPr>
     </w:lvl>
   </w:abstractNum>
-  <w:abstractNum w:abstractNumId="3">
+  <w:abstractNum w:abstractNumId="4">
     <w:nsid w:val="1B570128"/>
     <w:multiLevelType w:val="hybridMultilevel"/>
     <w:tmpl w:val="13E808E0"/>
@@ -10424,7 +11181,7 @@
       </w:pPr>
     </w:lvl>
   </w:abstractNum>
-  <w:abstractNum w:abstractNumId="4">
+  <w:abstractNum w:abstractNumId="5">
     <w:nsid w:val="1C4F49D9"/>
     <w:multiLevelType w:val="hybridMultilevel"/>
     <w:tmpl w:val="9516F248"/>
@@ -10537,7 +11294,7 @@
       </w:rPr>
     </w:lvl>
   </w:abstractNum>
-  <w:abstractNum w:abstractNumId="5">
+  <w:abstractNum w:abstractNumId="6">
     <w:nsid w:val="3BFF5CE7"/>
     <w:multiLevelType w:val="hybridMultilevel"/>
     <w:tmpl w:val="78AAB316"/>
@@ -10626,7 +11383,7 @@
       </w:pPr>
     </w:lvl>
   </w:abstractNum>
-  <w:abstractNum w:abstractNumId="6">
+  <w:abstractNum w:abstractNumId="7">
     <w:nsid w:val="402F1C65"/>
     <w:multiLevelType w:val="hybridMultilevel"/>
     <w:tmpl w:val="4CC6CC8C"/>
@@ -10715,7 +11472,7 @@
       </w:pPr>
     </w:lvl>
   </w:abstractNum>
-  <w:abstractNum w:abstractNumId="7">
+  <w:abstractNum w:abstractNumId="8">
     <w:nsid w:val="52D9106C"/>
     <w:multiLevelType w:val="hybridMultilevel"/>
     <w:tmpl w:val="9530FA16"/>
@@ -10804,7 +11561,7 @@
       </w:pPr>
     </w:lvl>
   </w:abstractNum>
-  <w:abstractNum w:abstractNumId="8">
+  <w:abstractNum w:abstractNumId="9">
     <w:nsid w:val="53CE4610"/>
     <w:multiLevelType w:val="hybridMultilevel"/>
     <w:tmpl w:val="1618ED38"/>
@@ -10917,7 +11674,7 @@
       </w:rPr>
     </w:lvl>
   </w:abstractNum>
-  <w:abstractNum w:abstractNumId="9">
+  <w:abstractNum w:abstractNumId="10">
     <w:nsid w:val="60A97DB9"/>
     <w:multiLevelType w:val="hybridMultilevel"/>
     <w:tmpl w:val="7A06D37A"/>
@@ -11006,7 +11763,7 @@
       </w:pPr>
     </w:lvl>
   </w:abstractNum>
-  <w:abstractNum w:abstractNumId="10">
+  <w:abstractNum w:abstractNumId="11">
     <w:nsid w:val="7C4F2366"/>
     <w:multiLevelType w:val="hybridMultilevel"/>
     <w:tmpl w:val="4E4AF696"/>
@@ -11096,19 +11853,19 @@
     </w:lvl>
   </w:abstractNum>
   <w:num w:numId="1">
+    <w:abstractNumId w:val="11"/>
+  </w:num>
+  <w:num w:numId="2">
+    <w:abstractNumId w:val="6"/>
+  </w:num>
+  <w:num w:numId="3">
     <w:abstractNumId w:val="10"/>
   </w:num>
-  <w:num w:numId="2">
-    <w:abstractNumId w:val="5"/>
-  </w:num>
-  <w:num w:numId="3">
-    <w:abstractNumId w:val="9"/>
-  </w:num>
   <w:num w:numId="4">
-    <w:abstractNumId w:val="6"/>
+    <w:abstractNumId w:val="7"/>
   </w:num>
   <w:num w:numId="5">
-    <w:abstractNumId w:val="3"/>
+    <w:abstractNumId w:val="4"/>
   </w:num>
   <w:num w:numId="6">
     <w:abstractNumId w:val="1"/>
@@ -11117,22 +11874,25 @@
     <w:abstractNumId w:val="0"/>
   </w:num>
   <w:num w:numId="8">
+    <w:abstractNumId w:val="9"/>
+  </w:num>
+  <w:num w:numId="9">
+    <w:abstractNumId w:val="3"/>
+  </w:num>
+  <w:num w:numId="10">
+    <w:abstractNumId w:val="5"/>
+  </w:num>
+  <w:num w:numId="11">
     <w:abstractNumId w:val="8"/>
   </w:num>
-  <w:num w:numId="9">
+  <w:num w:numId="12">
     <w:abstractNumId w:val="2"/>
-  </w:num>
-  <w:num w:numId="10">
-    <w:abstractNumId w:val="4"/>
-  </w:num>
-  <w:num w:numId="11">
-    <w:abstractNumId w:val="7"/>
   </w:num>
 </w:numbering>
 </file>
 
 <file path=word/styles.xml><?xml version="1.0" encoding="utf-8"?>
-<w:styles xmlns:mc="http://schemas.openxmlformats.org/markup-compatibility/2006" xmlns:r="http://schemas.openxmlformats.org/officeDocument/2006/relationships" xmlns:w="http://schemas.openxmlformats.org/wordprocessingml/2006/main" xmlns:w14="http://schemas.microsoft.com/office/word/2010/wordml" xmlns:w15="http://schemas.microsoft.com/office/word/2012/wordml" mc:Ignorable="w14 w15">
+<w:styles xmlns:r="http://schemas.openxmlformats.org/officeDocument/2006/relationships" xmlns:w="http://schemas.openxmlformats.org/wordprocessingml/2006/main">
   <w:docDefaults>
     <w:rPrDefault>
       <w:rPr>
@@ -11148,378 +11908,144 @@
       </w:pPr>
     </w:pPrDefault>
   </w:docDefaults>
-  <w:latentStyles w:defLockedState="0" w:defUIPriority="99" w:defSemiHidden="0" w:defUnhideWhenUsed="0" w:defQFormat="0" w:count="371">
-    <w:lsdException w:name="Normal" w:uiPriority="0" w:qFormat="1"/>
-    <w:lsdException w:name="heading 1" w:uiPriority="9" w:qFormat="1"/>
-    <w:lsdException w:name="heading 2" w:semiHidden="1" w:uiPriority="9" w:unhideWhenUsed="1" w:qFormat="1"/>
-    <w:lsdException w:name="heading 3" w:semiHidden="1" w:uiPriority="9" w:unhideWhenUsed="1" w:qFormat="1"/>
-    <w:lsdException w:name="heading 4" w:semiHidden="1" w:uiPriority="9" w:unhideWhenUsed="1" w:qFormat="1"/>
-    <w:lsdException w:name="heading 5" w:semiHidden="1" w:uiPriority="9" w:unhideWhenUsed="1" w:qFormat="1"/>
-    <w:lsdException w:name="heading 6" w:semiHidden="1" w:uiPriority="9" w:unhideWhenUsed="1" w:qFormat="1"/>
-    <w:lsdException w:name="heading 7" w:semiHidden="1" w:uiPriority="9" w:unhideWhenUsed="1" w:qFormat="1"/>
-    <w:lsdException w:name="heading 8" w:semiHidden="1" w:uiPriority="9" w:unhideWhenUsed="1" w:qFormat="1"/>
-    <w:lsdException w:name="heading 9" w:semiHidden="1" w:uiPriority="9" w:unhideWhenUsed="1" w:qFormat="1"/>
-    <w:lsdException w:name="index 1" w:semiHidden="1" w:unhideWhenUsed="1"/>
-    <w:lsdException w:name="index 2" w:semiHidden="1" w:unhideWhenUsed="1"/>
-    <w:lsdException w:name="index 3" w:semiHidden="1" w:unhideWhenUsed="1"/>
-    <w:lsdException w:name="index 4" w:semiHidden="1" w:unhideWhenUsed="1"/>
-    <w:lsdException w:name="index 5" w:semiHidden="1" w:unhideWhenUsed="1"/>
-    <w:lsdException w:name="index 6" w:semiHidden="1" w:unhideWhenUsed="1"/>
-    <w:lsdException w:name="index 7" w:semiHidden="1" w:unhideWhenUsed="1"/>
-    <w:lsdException w:name="index 8" w:semiHidden="1" w:unhideWhenUsed="1"/>
-    <w:lsdException w:name="index 9" w:semiHidden="1" w:unhideWhenUsed="1"/>
-    <w:lsdException w:name="toc 1" w:semiHidden="1" w:uiPriority="39" w:unhideWhenUsed="1" w:qFormat="1"/>
-    <w:lsdException w:name="toc 2" w:semiHidden="1" w:uiPriority="39" w:unhideWhenUsed="1" w:qFormat="1"/>
-    <w:lsdException w:name="toc 3" w:semiHidden="1" w:uiPriority="39" w:unhideWhenUsed="1" w:qFormat="1"/>
-    <w:lsdException w:name="toc 4" w:semiHidden="1" w:uiPriority="39" w:unhideWhenUsed="1"/>
-    <w:lsdException w:name="toc 5" w:semiHidden="1" w:uiPriority="39" w:unhideWhenUsed="1"/>
-    <w:lsdException w:name="toc 6" w:semiHidden="1" w:uiPriority="39" w:unhideWhenUsed="1"/>
-    <w:lsdException w:name="toc 7" w:semiHidden="1" w:uiPriority="39" w:unhideWhenUsed="1"/>
-    <w:lsdException w:name="toc 8" w:semiHidden="1" w:uiPriority="39" w:unhideWhenUsed="1"/>
-    <w:lsdException w:name="toc 9" w:semiHidden="1" w:uiPriority="39" w:unhideWhenUsed="1"/>
-    <w:lsdException w:name="Normal Indent" w:semiHidden="1" w:unhideWhenUsed="1"/>
-    <w:lsdException w:name="footnote text" w:semiHidden="1" w:unhideWhenUsed="1"/>
-    <w:lsdException w:name="annotation text" w:semiHidden="1" w:unhideWhenUsed="1"/>
-    <w:lsdException w:name="header" w:semiHidden="1" w:unhideWhenUsed="1"/>
-    <w:lsdException w:name="footer" w:semiHidden="1" w:unhideWhenUsed="1"/>
-    <w:lsdException w:name="index heading" w:semiHidden="1" w:unhideWhenUsed="1"/>
-    <w:lsdException w:name="caption" w:semiHidden="1" w:uiPriority="35" w:unhideWhenUsed="1" w:qFormat="1"/>
-    <w:lsdException w:name="table of figures" w:semiHidden="1" w:unhideWhenUsed="1"/>
-    <w:lsdException w:name="envelope address" w:semiHidden="1" w:unhideWhenUsed="1"/>
-    <w:lsdException w:name="envelope return" w:semiHidden="1" w:unhideWhenUsed="1"/>
-    <w:lsdException w:name="footnote reference" w:semiHidden="1" w:unhideWhenUsed="1"/>
-    <w:lsdException w:name="annotation reference" w:semiHidden="1" w:unhideWhenUsed="1"/>
-    <w:lsdException w:name="line number" w:semiHidden="1" w:unhideWhenUsed="1"/>
-    <w:lsdException w:name="page number" w:semiHidden="1" w:unhideWhenUsed="1"/>
-    <w:lsdException w:name="endnote reference" w:semiHidden="1" w:unhideWhenUsed="1"/>
-    <w:lsdException w:name="endnote text" w:semiHidden="1" w:unhideWhenUsed="1"/>
-    <w:lsdException w:name="table of authorities" w:semiHidden="1" w:unhideWhenUsed="1"/>
-    <w:lsdException w:name="macro" w:semiHidden="1" w:unhideWhenUsed="1"/>
-    <w:lsdException w:name="toa heading" w:semiHidden="1" w:unhideWhenUsed="1"/>
-    <w:lsdException w:name="List" w:semiHidden="1" w:unhideWhenUsed="1"/>
-    <w:lsdException w:name="List Bullet" w:semiHidden="1" w:unhideWhenUsed="1"/>
-    <w:lsdException w:name="List Number" w:semiHidden="1" w:unhideWhenUsed="1"/>
-    <w:lsdException w:name="List 2" w:semiHidden="1" w:unhideWhenUsed="1"/>
-    <w:lsdException w:name="List 3" w:semiHidden="1" w:unhideWhenUsed="1"/>
-    <w:lsdException w:name="List 4" w:semiHidden="1" w:unhideWhenUsed="1"/>
-    <w:lsdException w:name="List 5" w:semiHidden="1" w:unhideWhenUsed="1"/>
-    <w:lsdException w:name="List Bullet 2" w:semiHidden="1" w:unhideWhenUsed="1"/>
-    <w:lsdException w:name="List Bullet 3" w:semiHidden="1" w:unhideWhenUsed="1"/>
-    <w:lsdException w:name="List Bullet 4" w:semiHidden="1" w:unhideWhenUsed="1"/>
-    <w:lsdException w:name="List Bullet 5" w:semiHidden="1" w:unhideWhenUsed="1"/>
-    <w:lsdException w:name="List Number 2" w:semiHidden="1" w:unhideWhenUsed="1"/>
-    <w:lsdException w:name="List Number 3" w:semiHidden="1" w:unhideWhenUsed="1"/>
-    <w:lsdException w:name="List Number 4" w:semiHidden="1" w:unhideWhenUsed="1"/>
-    <w:lsdException w:name="List Number 5" w:semiHidden="1" w:unhideWhenUsed="1"/>
-    <w:lsdException w:name="Title" w:uiPriority="10" w:qFormat="1"/>
-    <w:lsdException w:name="Closing" w:semiHidden="1" w:unhideWhenUsed="1"/>
-    <w:lsdException w:name="Signature" w:semiHidden="1" w:unhideWhenUsed="1"/>
-    <w:lsdException w:name="Default Paragraph Font" w:semiHidden="1" w:uiPriority="1" w:unhideWhenUsed="1"/>
-    <w:lsdException w:name="Body Text" w:semiHidden="1" w:unhideWhenUsed="1"/>
-    <w:lsdException w:name="Body Text Indent" w:semiHidden="1" w:unhideWhenUsed="1"/>
-    <w:lsdException w:name="List Continue" w:semiHidden="1" w:unhideWhenUsed="1"/>
-    <w:lsdException w:name="List Continue 2" w:semiHidden="1" w:unhideWhenUsed="1"/>
-    <w:lsdException w:name="List Continue 3" w:semiHidden="1" w:unhideWhenUsed="1"/>
-    <w:lsdException w:name="List Continue 4" w:semiHidden="1" w:unhideWhenUsed="1"/>
-    <w:lsdException w:name="List Continue 5" w:semiHidden="1" w:unhideWhenUsed="1"/>
-    <w:lsdException w:name="Message Header" w:semiHidden="1" w:unhideWhenUsed="1"/>
-    <w:lsdException w:name="Subtitle" w:uiPriority="11" w:qFormat="1"/>
-    <w:lsdException w:name="Salutation" w:semiHidden="1" w:unhideWhenUsed="1"/>
-    <w:lsdException w:name="Date" w:semiHidden="1" w:unhideWhenUsed="1"/>
-    <w:lsdException w:name="Body Text First Indent" w:semiHidden="1" w:unhideWhenUsed="1"/>
-    <w:lsdException w:name="Body Text First Indent 2" w:semiHidden="1" w:unhideWhenUsed="1"/>
-    <w:lsdException w:name="Note Heading" w:semiHidden="1" w:unhideWhenUsed="1"/>
-    <w:lsdException w:name="Body Text 2" w:semiHidden="1" w:unhideWhenUsed="1"/>
-    <w:lsdException w:name="Body Text 3" w:semiHidden="1" w:unhideWhenUsed="1"/>
-    <w:lsdException w:name="Body Text Indent 2" w:semiHidden="1" w:unhideWhenUsed="1"/>
-    <w:lsdException w:name="Body Text Indent 3" w:semiHidden="1" w:unhideWhenUsed="1"/>
-    <w:lsdException w:name="Block Text" w:semiHidden="1" w:unhideWhenUsed="1"/>
-    <w:lsdException w:name="Hyperlink" w:semiHidden="1" w:unhideWhenUsed="1"/>
-    <w:lsdException w:name="FollowedHyperlink" w:semiHidden="1" w:unhideWhenUsed="1"/>
-    <w:lsdException w:name="Strong" w:uiPriority="22" w:qFormat="1"/>
-    <w:lsdException w:name="Emphasis" w:uiPriority="20" w:qFormat="1"/>
-    <w:lsdException w:name="Document Map" w:semiHidden="1" w:unhideWhenUsed="1"/>
-    <w:lsdException w:name="Plain Text" w:semiHidden="1" w:unhideWhenUsed="1"/>
-    <w:lsdException w:name="E-mail Signature" w:semiHidden="1" w:unhideWhenUsed="1"/>
-    <w:lsdException w:name="HTML Top of Form" w:semiHidden="1" w:unhideWhenUsed="1"/>
-    <w:lsdException w:name="HTML Bottom of Form" w:semiHidden="1" w:unhideWhenUsed="1"/>
-    <w:lsdException w:name="Normal (Web)" w:semiHidden="1" w:unhideWhenUsed="1"/>
-    <w:lsdException w:name="HTML Acronym" w:semiHidden="1" w:unhideWhenUsed="1"/>
-    <w:lsdException w:name="HTML Address" w:semiHidden="1" w:unhideWhenUsed="1"/>
-    <w:lsdException w:name="HTML Cite" w:semiHidden="1" w:unhideWhenUsed="1"/>
-    <w:lsdException w:name="HTML Code" w:semiHidden="1" w:unhideWhenUsed="1"/>
-    <w:lsdException w:name="HTML Definition" w:semiHidden="1" w:unhideWhenUsed="1"/>
-    <w:lsdException w:name="HTML Keyboard" w:semiHidden="1" w:unhideWhenUsed="1"/>
-    <w:lsdException w:name="HTML Preformatted" w:semiHidden="1" w:unhideWhenUsed="1"/>
-    <w:lsdException w:name="HTML Sample" w:semiHidden="1" w:unhideWhenUsed="1"/>
-    <w:lsdException w:name="HTML Typewriter" w:semiHidden="1" w:unhideWhenUsed="1"/>
-    <w:lsdException w:name="HTML Variable" w:semiHidden="1" w:unhideWhenUsed="1"/>
-    <w:lsdException w:name="Normal Table" w:semiHidden="1" w:unhideWhenUsed="1"/>
-    <w:lsdException w:name="annotation subject" w:semiHidden="1" w:unhideWhenUsed="1"/>
-    <w:lsdException w:name="No List" w:semiHidden="1" w:unhideWhenUsed="1"/>
-    <w:lsdException w:name="Outline List 1" w:semiHidden="1" w:unhideWhenUsed="1"/>
-    <w:lsdException w:name="Outline List 2" w:semiHidden="1" w:unhideWhenUsed="1"/>
-    <w:lsdException w:name="Outline List 3" w:semiHidden="1" w:unhideWhenUsed="1"/>
-    <w:lsdException w:name="Table Simple 1" w:semiHidden="1" w:unhideWhenUsed="1"/>
-    <w:lsdException w:name="Table Simple 2" w:semiHidden="1" w:unhideWhenUsed="1"/>
-    <w:lsdException w:name="Table Simple 3" w:semiHidden="1" w:unhideWhenUsed="1"/>
-    <w:lsdException w:name="Table Classic 1" w:semiHidden="1" w:unhideWhenUsed="1"/>
-    <w:lsdException w:name="Table Classic 2" w:semiHidden="1" w:unhideWhenUsed="1"/>
-    <w:lsdException w:name="Table Classic 3" w:semiHidden="1" w:unhideWhenUsed="1"/>
-    <w:lsdException w:name="Table Classic 4" w:semiHidden="1" w:unhideWhenUsed="1"/>
-    <w:lsdException w:name="Table Colorful 1" w:semiHidden="1" w:unhideWhenUsed="1"/>
-    <w:lsdException w:name="Table Colorful 2" w:semiHidden="1" w:unhideWhenUsed="1"/>
-    <w:lsdException w:name="Table Colorful 3" w:semiHidden="1" w:unhideWhenUsed="1"/>
-    <w:lsdException w:name="Table Columns 1" w:semiHidden="1" w:unhideWhenUsed="1"/>
-    <w:lsdException w:name="Table Columns 2" w:semiHidden="1" w:unhideWhenUsed="1"/>
-    <w:lsdException w:name="Table Columns 3" w:semiHidden="1" w:unhideWhenUsed="1"/>
-    <w:lsdException w:name="Table Columns 4" w:semiHidden="1" w:unhideWhenUsed="1"/>
-    <w:lsdException w:name="Table Columns 5" w:semiHidden="1" w:unhideWhenUsed="1"/>
-    <w:lsdException w:name="Table Grid 1" w:semiHidden="1" w:unhideWhenUsed="1"/>
-    <w:lsdException w:name="Table Grid 2" w:semiHidden="1" w:unhideWhenUsed="1"/>
-    <w:lsdException w:name="Table Grid 3" w:semiHidden="1" w:unhideWhenUsed="1"/>
-    <w:lsdException w:name="Table Grid 4" w:semiHidden="1" w:unhideWhenUsed="1"/>
-    <w:lsdException w:name="Table Grid 5" w:semiHidden="1" w:unhideWhenUsed="1"/>
-    <w:lsdException w:name="Table Grid 6" w:semiHidden="1" w:unhideWhenUsed="1"/>
-    <w:lsdException w:name="Table Grid 7" w:semiHidden="1" w:unhideWhenUsed="1"/>
-    <w:lsdException w:name="Table Grid 8" w:semiHidden="1" w:unhideWhenUsed="1"/>
-    <w:lsdException w:name="Table List 1" w:semiHidden="1" w:unhideWhenUsed="1"/>
-    <w:lsdException w:name="Table List 2" w:semiHidden="1" w:unhideWhenUsed="1"/>
-    <w:lsdException w:name="Table List 3" w:semiHidden="1" w:unhideWhenUsed="1"/>
-    <w:lsdException w:name="Table List 4" w:semiHidden="1" w:unhideWhenUsed="1"/>
-    <w:lsdException w:name="Table List 5" w:semiHidden="1" w:unhideWhenUsed="1"/>
-    <w:lsdException w:name="Table List 6" w:semiHidden="1" w:unhideWhenUsed="1"/>
-    <w:lsdException w:name="Table List 7" w:semiHidden="1" w:unhideWhenUsed="1"/>
-    <w:lsdException w:name="Table List 8" w:semiHidden="1" w:unhideWhenUsed="1"/>
-    <w:lsdException w:name="Table 3D effects 1" w:semiHidden="1" w:unhideWhenUsed="1"/>
-    <w:lsdException w:name="Table 3D effects 2" w:semiHidden="1" w:unhideWhenUsed="1"/>
-    <w:lsdException w:name="Table 3D effects 3" w:semiHidden="1" w:unhideWhenUsed="1"/>
-    <w:lsdException w:name="Table Contemporary" w:semiHidden="1" w:unhideWhenUsed="1"/>
-    <w:lsdException w:name="Table Elegant" w:semiHidden="1" w:unhideWhenUsed="1"/>
-    <w:lsdException w:name="Table Professional" w:semiHidden="1" w:unhideWhenUsed="1"/>
-    <w:lsdException w:name="Table Subtle 1" w:semiHidden="1" w:unhideWhenUsed="1"/>
-    <w:lsdException w:name="Table Subtle 2" w:semiHidden="1" w:unhideWhenUsed="1"/>
-    <w:lsdException w:name="Table Web 1" w:semiHidden="1" w:unhideWhenUsed="1"/>
-    <w:lsdException w:name="Table Web 2" w:semiHidden="1" w:unhideWhenUsed="1"/>
-    <w:lsdException w:name="Table Web 3" w:semiHidden="1" w:unhideWhenUsed="1"/>
-    <w:lsdException w:name="Balloon Text" w:semiHidden="1" w:unhideWhenUsed="1"/>
-    <w:lsdException w:name="Table Grid" w:uiPriority="39"/>
-    <w:lsdException w:name="Table Theme" w:semiHidden="1" w:unhideWhenUsed="1"/>
-    <w:lsdException w:name="Placeholder Text" w:semiHidden="1"/>
-    <w:lsdException w:name="No Spacing" w:uiPriority="1" w:qFormat="1"/>
-    <w:lsdException w:name="Light Shading" w:uiPriority="60"/>
-    <w:lsdException w:name="Light List" w:uiPriority="61"/>
-    <w:lsdException w:name="Light Grid" w:uiPriority="62"/>
-    <w:lsdException w:name="Medium Shading 1" w:uiPriority="63"/>
-    <w:lsdException w:name="Medium Shading 2" w:uiPriority="64"/>
-    <w:lsdException w:name="Medium List 1" w:uiPriority="65"/>
-    <w:lsdException w:name="Medium List 2" w:uiPriority="66"/>
-    <w:lsdException w:name="Medium Grid 1" w:uiPriority="67"/>
-    <w:lsdException w:name="Medium Grid 2" w:uiPriority="68"/>
-    <w:lsdException w:name="Medium Grid 3" w:uiPriority="69"/>
-    <w:lsdException w:name="Dark List" w:uiPriority="70"/>
-    <w:lsdException w:name="Colorful Shading" w:uiPriority="71"/>
-    <w:lsdException w:name="Colorful List" w:uiPriority="72"/>
-    <w:lsdException w:name="Colorful Grid" w:uiPriority="73"/>
-    <w:lsdException w:name="Light Shading Accent 1" w:uiPriority="60"/>
-    <w:lsdException w:name="Light List Accent 1" w:uiPriority="61"/>
-    <w:lsdException w:name="Light Grid Accent 1" w:uiPriority="62"/>
-    <w:lsdException w:name="Medium Shading 1 Accent 1" w:uiPriority="63"/>
-    <w:lsdException w:name="Medium Shading 2 Accent 1" w:uiPriority="64"/>
-    <w:lsdException w:name="Medium List 1 Accent 1" w:uiPriority="65"/>
-    <w:lsdException w:name="Revision" w:semiHidden="1"/>
-    <w:lsdException w:name="List Paragraph" w:uiPriority="34" w:qFormat="1"/>
-    <w:lsdException w:name="Quote" w:uiPriority="29" w:qFormat="1"/>
-    <w:lsdException w:name="Intense Quote" w:uiPriority="30" w:qFormat="1"/>
-    <w:lsdException w:name="Medium List 2 Accent 1" w:uiPriority="66"/>
-    <w:lsdException w:name="Medium Grid 1 Accent 1" w:uiPriority="67"/>
-    <w:lsdException w:name="Medium Grid 2 Accent 1" w:uiPriority="68"/>
-    <w:lsdException w:name="Medium Grid 3 Accent 1" w:uiPriority="69"/>
-    <w:lsdException w:name="Dark List Accent 1" w:uiPriority="70"/>
-    <w:lsdException w:name="Colorful Shading Accent 1" w:uiPriority="71"/>
-    <w:lsdException w:name="Colorful List Accent 1" w:uiPriority="72"/>
-    <w:lsdException w:name="Colorful Grid Accent 1" w:uiPriority="73"/>
-    <w:lsdException w:name="Light Shading Accent 2" w:uiPriority="60"/>
-    <w:lsdException w:name="Light List Accent 2" w:uiPriority="61"/>
-    <w:lsdException w:name="Light Grid Accent 2" w:uiPriority="62"/>
-    <w:lsdException w:name="Medium Shading 1 Accent 2" w:uiPriority="63"/>
-    <w:lsdException w:name="Medium Shading 2 Accent 2" w:uiPriority="64"/>
-    <w:lsdException w:name="Medium List 1 Accent 2" w:uiPriority="65"/>
-    <w:lsdException w:name="Medium List 2 Accent 2" w:uiPriority="66"/>
-    <w:lsdException w:name="Medium Grid 1 Accent 2" w:uiPriority="67"/>
-    <w:lsdException w:name="Medium Grid 2 Accent 2" w:uiPriority="68"/>
-    <w:lsdException w:name="Medium Grid 3 Accent 2" w:uiPriority="69"/>
-    <w:lsdException w:name="Dark List Accent 2" w:uiPriority="70"/>
-    <w:lsdException w:name="Colorful Shading Accent 2" w:uiPriority="71"/>
-    <w:lsdException w:name="Colorful List Accent 2" w:uiPriority="72"/>
-    <w:lsdException w:name="Colorful Grid Accent 2" w:uiPriority="73"/>
-    <w:lsdException w:name="Light Shading Accent 3" w:uiPriority="60"/>
-    <w:lsdException w:name="Light List Accent 3" w:uiPriority="61"/>
-    <w:lsdException w:name="Light Grid Accent 3" w:uiPriority="62"/>
-    <w:lsdException w:name="Medium Shading 1 Accent 3" w:uiPriority="63"/>
-    <w:lsdException w:name="Medium Shading 2 Accent 3" w:uiPriority="64"/>
-    <w:lsdException w:name="Medium List 1 Accent 3" w:uiPriority="65"/>
-    <w:lsdException w:name="Medium List 2 Accent 3" w:uiPriority="66"/>
-    <w:lsdException w:name="Medium Grid 1 Accent 3" w:uiPriority="67"/>
-    <w:lsdException w:name="Medium Grid 2 Accent 3" w:uiPriority="68"/>
-    <w:lsdException w:name="Medium Grid 3 Accent 3" w:uiPriority="69"/>
-    <w:lsdException w:name="Dark List Accent 3" w:uiPriority="70"/>
-    <w:lsdException w:name="Colorful Shading Accent 3" w:uiPriority="71"/>
-    <w:lsdException w:name="Colorful List Accent 3" w:uiPriority="72"/>
-    <w:lsdException w:name="Colorful Grid Accent 3" w:uiPriority="73"/>
-    <w:lsdException w:name="Light Shading Accent 4" w:uiPriority="60"/>
-    <w:lsdException w:name="Light List Accent 4" w:uiPriority="61"/>
-    <w:lsdException w:name="Light Grid Accent 4" w:uiPriority="62"/>
-    <w:lsdException w:name="Medium Shading 1 Accent 4" w:uiPriority="63"/>
-    <w:lsdException w:name="Medium Shading 2 Accent 4" w:uiPriority="64"/>
-    <w:lsdException w:name="Medium List 1 Accent 4" w:uiPriority="65"/>
-    <w:lsdException w:name="Medium List 2 Accent 4" w:uiPriority="66"/>
-    <w:lsdException w:name="Medium Grid 1 Accent 4" w:uiPriority="67"/>
-    <w:lsdException w:name="Medium Grid 2 Accent 4" w:uiPriority="68"/>
-    <w:lsdException w:name="Medium Grid 3 Accent 4" w:uiPriority="69"/>
-    <w:lsdException w:name="Dark List Accent 4" w:uiPriority="70"/>
-    <w:lsdException w:name="Colorful Shading Accent 4" w:uiPriority="71"/>
-    <w:lsdException w:name="Colorful List Accent 4" w:uiPriority="72"/>
-    <w:lsdException w:name="Colorful Grid Accent 4" w:uiPriority="73"/>
-    <w:lsdException w:name="Light Shading Accent 5" w:uiPriority="60"/>
-    <w:lsdException w:name="Light List Accent 5" w:uiPriority="61"/>
-    <w:lsdException w:name="Light Grid Accent 5" w:uiPriority="62"/>
-    <w:lsdException w:name="Medium Shading 1 Accent 5" w:uiPriority="63"/>
-    <w:lsdException w:name="Medium Shading 2 Accent 5" w:uiPriority="64"/>
-    <w:lsdException w:name="Medium List 1 Accent 5" w:uiPriority="65"/>
-    <w:lsdException w:name="Medium List 2 Accent 5" w:uiPriority="66"/>
-    <w:lsdException w:name="Medium Grid 1 Accent 5" w:uiPriority="67"/>
-    <w:lsdException w:name="Medium Grid 2 Accent 5" w:uiPriority="68"/>
-    <w:lsdException w:name="Medium Grid 3 Accent 5" w:uiPriority="69"/>
-    <w:lsdException w:name="Dark List Accent 5" w:uiPriority="70"/>
-    <w:lsdException w:name="Colorful Shading Accent 5" w:uiPriority="71"/>
-    <w:lsdException w:name="Colorful List Accent 5" w:uiPriority="72"/>
-    <w:lsdException w:name="Colorful Grid Accent 5" w:uiPriority="73"/>
-    <w:lsdException w:name="Light Shading Accent 6" w:uiPriority="60"/>
-    <w:lsdException w:name="Light List Accent 6" w:uiPriority="61"/>
-    <w:lsdException w:name="Light Grid Accent 6" w:uiPriority="62"/>
-    <w:lsdException w:name="Medium Shading 1 Accent 6" w:uiPriority="63"/>
-    <w:lsdException w:name="Medium Shading 2 Accent 6" w:uiPriority="64"/>
-    <w:lsdException w:name="Medium List 1 Accent 6" w:uiPriority="65"/>
-    <w:lsdException w:name="Medium List 2 Accent 6" w:uiPriority="66"/>
-    <w:lsdException w:name="Medium Grid 1 Accent 6" w:uiPriority="67"/>
-    <w:lsdException w:name="Medium Grid 2 Accent 6" w:uiPriority="68"/>
-    <w:lsdException w:name="Medium Grid 3 Accent 6" w:uiPriority="69"/>
-    <w:lsdException w:name="Dark List Accent 6" w:uiPriority="70"/>
-    <w:lsdException w:name="Colorful Shading Accent 6" w:uiPriority="71"/>
-    <w:lsdException w:name="Colorful List Accent 6" w:uiPriority="72"/>
-    <w:lsdException w:name="Colorful Grid Accent 6" w:uiPriority="73"/>
-    <w:lsdException w:name="Subtle Emphasis" w:uiPriority="19" w:qFormat="1"/>
-    <w:lsdException w:name="Intense Emphasis" w:uiPriority="21" w:qFormat="1"/>
-    <w:lsdException w:name="Subtle Reference" w:uiPriority="31" w:qFormat="1"/>
-    <w:lsdException w:name="Intense Reference" w:uiPriority="32" w:qFormat="1"/>
-    <w:lsdException w:name="Book Title" w:uiPriority="33" w:qFormat="1"/>
-    <w:lsdException w:name="Bibliography" w:semiHidden="1" w:uiPriority="37" w:unhideWhenUsed="1"/>
-    <w:lsdException w:name="TOC Heading" w:semiHidden="1" w:uiPriority="39" w:unhideWhenUsed="1" w:qFormat="1"/>
-    <w:lsdException w:name="Plain Table 1" w:uiPriority="41"/>
-    <w:lsdException w:name="Plain Table 2" w:uiPriority="42"/>
-    <w:lsdException w:name="Plain Table 3" w:uiPriority="43"/>
-    <w:lsdException w:name="Plain Table 4" w:uiPriority="44"/>
-    <w:lsdException w:name="Plain Table 5" w:uiPriority="45"/>
-    <w:lsdException w:name="Grid Table Light" w:uiPriority="40"/>
-    <w:lsdException w:name="Grid Table 1 Light" w:uiPriority="46"/>
-    <w:lsdException w:name="Grid Table 2" w:uiPriority="47"/>
-    <w:lsdException w:name="Grid Table 3" w:uiPriority="48"/>
-    <w:lsdException w:name="Grid Table 4" w:uiPriority="49"/>
-    <w:lsdException w:name="Grid Table 5 Dark" w:uiPriority="50"/>
-    <w:lsdException w:name="Grid Table 6 Colorful" w:uiPriority="51"/>
-    <w:lsdException w:name="Grid Table 7 Colorful" w:uiPriority="52"/>
-    <w:lsdException w:name="Grid Table 1 Light Accent 1" w:uiPriority="46"/>
-    <w:lsdException w:name="Grid Table 2 Accent 1" w:uiPriority="47"/>
-    <w:lsdException w:name="Grid Table 3 Accent 1" w:uiPriority="48"/>
-    <w:lsdException w:name="Grid Table 4 Accent 1" w:uiPriority="49"/>
-    <w:lsdException w:name="Grid Table 5 Dark Accent 1" w:uiPriority="50"/>
-    <w:lsdException w:name="Grid Table 6 Colorful Accent 1" w:uiPriority="51"/>
-    <w:lsdException w:name="Grid Table 7 Colorful Accent 1" w:uiPriority="52"/>
-    <w:lsdException w:name="Grid Table 1 Light Accent 2" w:uiPriority="46"/>
-    <w:lsdException w:name="Grid Table 2 Accent 2" w:uiPriority="47"/>
-    <w:lsdException w:name="Grid Table 3 Accent 2" w:uiPriority="48"/>
-    <w:lsdException w:name="Grid Table 4 Accent 2" w:uiPriority="49"/>
-    <w:lsdException w:name="Grid Table 5 Dark Accent 2" w:uiPriority="50"/>
-    <w:lsdException w:name="Grid Table 6 Colorful Accent 2" w:uiPriority="51"/>
-    <w:lsdException w:name="Grid Table 7 Colorful Accent 2" w:uiPriority="52"/>
-    <w:lsdException w:name="Grid Table 1 Light Accent 3" w:uiPriority="46"/>
-    <w:lsdException w:name="Grid Table 2 Accent 3" w:uiPriority="47"/>
-    <w:lsdException w:name="Grid Table 3 Accent 3" w:uiPriority="48"/>
-    <w:lsdException w:name="Grid Table 4 Accent 3" w:uiPriority="49"/>
-    <w:lsdException w:name="Grid Table 5 Dark Accent 3" w:uiPriority="50"/>
-    <w:lsdException w:name="Grid Table 6 Colorful Accent 3" w:uiPriority="51"/>
-    <w:lsdException w:name="Grid Table 7 Colorful Accent 3" w:uiPriority="52"/>
-    <w:lsdException w:name="Grid Table 1 Light Accent 4" w:uiPriority="46"/>
-    <w:lsdException w:name="Grid Table 2 Accent 4" w:uiPriority="47"/>
-    <w:lsdException w:name="Grid Table 3 Accent 4" w:uiPriority="48"/>
-    <w:lsdException w:name="Grid Table 4 Accent 4" w:uiPriority="49"/>
-    <w:lsdException w:name="Grid Table 5 Dark Accent 4" w:uiPriority="50"/>
-    <w:lsdException w:name="Grid Table 6 Colorful Accent 4" w:uiPriority="51"/>
-    <w:lsdException w:name="Grid Table 7 Colorful Accent 4" w:uiPriority="52"/>
-    <w:lsdException w:name="Grid Table 1 Light Accent 5" w:uiPriority="46"/>
-    <w:lsdException w:name="Grid Table 2 Accent 5" w:uiPriority="47"/>
-    <w:lsdException w:name="Grid Table 3 Accent 5" w:uiPriority="48"/>
-    <w:lsdException w:name="Grid Table 4 Accent 5" w:uiPriority="49"/>
-    <w:lsdException w:name="Grid Table 5 Dark Accent 5" w:uiPriority="50"/>
-    <w:lsdException w:name="Grid Table 6 Colorful Accent 5" w:uiPriority="51"/>
-    <w:lsdException w:name="Grid Table 7 Colorful Accent 5" w:uiPriority="52"/>
-    <w:lsdException w:name="Grid Table 1 Light Accent 6" w:uiPriority="46"/>
-    <w:lsdException w:name="Grid Table 2 Accent 6" w:uiPriority="47"/>
-    <w:lsdException w:name="Grid Table 3 Accent 6" w:uiPriority="48"/>
-    <w:lsdException w:name="Grid Table 4 Accent 6" w:uiPriority="49"/>
-    <w:lsdException w:name="Grid Table 5 Dark Accent 6" w:uiPriority="50"/>
-    <w:lsdException w:name="Grid Table 6 Colorful Accent 6" w:uiPriority="51"/>
-    <w:lsdException w:name="Grid Table 7 Colorful Accent 6" w:uiPriority="52"/>
-    <w:lsdException w:name="List Table 1 Light" w:uiPriority="46"/>
-    <w:lsdException w:name="List Table 2" w:uiPriority="47"/>
-    <w:lsdException w:name="List Table 3" w:uiPriority="48"/>
-    <w:lsdException w:name="List Table 4" w:uiPriority="49"/>
-    <w:lsdException w:name="List Table 5 Dark" w:uiPriority="50"/>
-    <w:lsdException w:name="List Table 6 Colorful" w:uiPriority="51"/>
-    <w:lsdException w:name="List Table 7 Colorful" w:uiPriority="52"/>
-    <w:lsdException w:name="List Table 1 Light Accent 1" w:uiPriority="46"/>
-    <w:lsdException w:name="List Table 2 Accent 1" w:uiPriority="47"/>
-    <w:lsdException w:name="List Table 3 Accent 1" w:uiPriority="48"/>
-    <w:lsdException w:name="List Table 4 Accent 1" w:uiPriority="49"/>
-    <w:lsdException w:name="List Table 5 Dark Accent 1" w:uiPriority="50"/>
-    <w:lsdException w:name="List Table 6 Colorful Accent 1" w:uiPriority="51"/>
-    <w:lsdException w:name="List Table 7 Colorful Accent 1" w:uiPriority="52"/>
-    <w:lsdException w:name="List Table 1 Light Accent 2" w:uiPriority="46"/>
-    <w:lsdException w:name="List Table 2 Accent 2" w:uiPriority="47"/>
-    <w:lsdException w:name="List Table 3 Accent 2" w:uiPriority="48"/>
-    <w:lsdException w:name="List Table 4 Accent 2" w:uiPriority="49"/>
-    <w:lsdException w:name="List Table 5 Dark Accent 2" w:uiPriority="50"/>
-    <w:lsdException w:name="List Table 6 Colorful Accent 2" w:uiPriority="51"/>
-    <w:lsdException w:name="List Table 7 Colorful Accent 2" w:uiPriority="52"/>
-    <w:lsdException w:name="List Table 1 Light Accent 3" w:uiPriority="46"/>
-    <w:lsdException w:name="List Table 2 Accent 3" w:uiPriority="47"/>
-    <w:lsdException w:name="List Table 3 Accent 3" w:uiPriority="48"/>
-    <w:lsdException w:name="List Table 4 Accent 3" w:uiPriority="49"/>
-    <w:lsdException w:name="List Table 5 Dark Accent 3" w:uiPriority="50"/>
-    <w:lsdException w:name="List Table 6 Colorful Accent 3" w:uiPriority="51"/>
-    <w:lsdException w:name="List Table 7 Colorful Accent 3" w:uiPriority="52"/>
-    <w:lsdException w:name="List Table 1 Light Accent 4" w:uiPriority="46"/>
-    <w:lsdException w:name="List Table 2 Accent 4" w:uiPriority="47"/>
-    <w:lsdException w:name="List Table 3 Accent 4" w:uiPriority="48"/>
-    <w:lsdException w:name="List Table 4 Accent 4" w:uiPriority="49"/>
-    <w:lsdException w:name="List Table 5 Dark Accent 4" w:uiPriority="50"/>
-    <w:lsdException w:name="List Table 6 Colorful Accent 4" w:uiPriority="51"/>
-    <w:lsdException w:name="List Table 7 Colorful Accent 4" w:uiPriority="52"/>
-    <w:lsdException w:name="List Table 1 Light Accent 5" w:uiPriority="46"/>
-    <w:lsdException w:name="List Table 2 Accent 5" w:uiPriority="47"/>
-    <w:lsdException w:name="List Table 3 Accent 5" w:uiPriority="48"/>
-    <w:lsdException w:name="List Table 4 Accent 5" w:uiPriority="49"/>
-    <w:lsdException w:name="List Table 5 Dark Accent 5" w:uiPriority="50"/>
-    <w:lsdException w:name="List Table 6 Colorful Accent 5" w:uiPriority="51"/>
-    <w:lsdException w:name="List Table 7 Colorful Accent 5" w:uiPriority="52"/>
-    <w:lsdException w:name="List Table 1 Light Accent 6" w:uiPriority="46"/>
-    <w:lsdException w:name="List Table 2 Accent 6" w:uiPriority="47"/>
-    <w:lsdException w:name="List Table 3 Accent 6" w:uiPriority="48"/>
-    <w:lsdException w:name="List Table 4 Accent 6" w:uiPriority="49"/>
-    <w:lsdException w:name="List Table 5 Dark Accent 6" w:uiPriority="50"/>
-    <w:lsdException w:name="List Table 6 Colorful Accent 6" w:uiPriority="51"/>
-    <w:lsdException w:name="List Table 7 Colorful Accent 6" w:uiPriority="52"/>
+  <w:latentStyles w:defLockedState="0" w:defUIPriority="99" w:defSemiHidden="1" w:defUnhideWhenUsed="1" w:defQFormat="0" w:count="267">
+    <w:lsdException w:name="Normal" w:semiHidden="0" w:uiPriority="0" w:unhideWhenUsed="0" w:qFormat="1"/>
+    <w:lsdException w:name="heading 1" w:semiHidden="0" w:uiPriority="9" w:unhideWhenUsed="0" w:qFormat="1"/>
+    <w:lsdException w:name="heading 2" w:uiPriority="9" w:qFormat="1"/>
+    <w:lsdException w:name="heading 3" w:uiPriority="9" w:qFormat="1"/>
+    <w:lsdException w:name="heading 4" w:uiPriority="9" w:qFormat="1"/>
+    <w:lsdException w:name="heading 5" w:uiPriority="9" w:qFormat="1"/>
+    <w:lsdException w:name="heading 6" w:uiPriority="9" w:qFormat="1"/>
+    <w:lsdException w:name="heading 7" w:uiPriority="9" w:qFormat="1"/>
+    <w:lsdException w:name="heading 8" w:uiPriority="9" w:qFormat="1"/>
+    <w:lsdException w:name="heading 9" w:uiPriority="9" w:qFormat="1"/>
+    <w:lsdException w:name="toc 1" w:uiPriority="39" w:qFormat="1"/>
+    <w:lsdException w:name="toc 2" w:uiPriority="39" w:qFormat="1"/>
+    <w:lsdException w:name="toc 3" w:uiPriority="39" w:qFormat="1"/>
+    <w:lsdException w:name="toc 4" w:uiPriority="39"/>
+    <w:lsdException w:name="toc 5" w:uiPriority="39"/>
+    <w:lsdException w:name="toc 6" w:uiPriority="39"/>
+    <w:lsdException w:name="toc 7" w:uiPriority="39"/>
+    <w:lsdException w:name="toc 8" w:uiPriority="39"/>
+    <w:lsdException w:name="toc 9" w:uiPriority="39"/>
+    <w:lsdException w:name="caption" w:uiPriority="35" w:qFormat="1"/>
+    <w:lsdException w:name="Title" w:semiHidden="0" w:uiPriority="10" w:unhideWhenUsed="0" w:qFormat="1"/>
+    <w:lsdException w:name="Default Paragraph Font" w:uiPriority="1"/>
+    <w:lsdException w:name="Subtitle" w:semiHidden="0" w:uiPriority="11" w:unhideWhenUsed="0" w:qFormat="1"/>
+    <w:lsdException w:name="Strong" w:semiHidden="0" w:uiPriority="22" w:unhideWhenUsed="0" w:qFormat="1"/>
+    <w:lsdException w:name="Emphasis" w:semiHidden="0" w:uiPriority="20" w:unhideWhenUsed="0" w:qFormat="1"/>
+    <w:lsdException w:name="Table Grid" w:semiHidden="0" w:uiPriority="39" w:unhideWhenUsed="0"/>
+    <w:lsdException w:name="Placeholder Text" w:unhideWhenUsed="0"/>
+    <w:lsdException w:name="No Spacing" w:semiHidden="0" w:uiPriority="1" w:unhideWhenUsed="0" w:qFormat="1"/>
+    <w:lsdException w:name="Light Shading" w:semiHidden="0" w:uiPriority="60" w:unhideWhenUsed="0"/>
+    <w:lsdException w:name="Light List" w:semiHidden="0" w:uiPriority="61" w:unhideWhenUsed="0"/>
+    <w:lsdException w:name="Light Grid" w:semiHidden="0" w:uiPriority="62" w:unhideWhenUsed="0"/>
+    <w:lsdException w:name="Medium Shading 1" w:semiHidden="0" w:uiPriority="63" w:unhideWhenUsed="0"/>
+    <w:lsdException w:name="Medium Shading 2" w:semiHidden="0" w:uiPriority="64" w:unhideWhenUsed="0"/>
+    <w:lsdException w:name="Medium List 1" w:semiHidden="0" w:uiPriority="65" w:unhideWhenUsed="0"/>
+    <w:lsdException w:name="Medium List 2" w:semiHidden="0" w:uiPriority="66" w:unhideWhenUsed="0"/>
+    <w:lsdException w:name="Medium Grid 1" w:semiHidden="0" w:uiPriority="67" w:unhideWhenUsed="0"/>
+    <w:lsdException w:name="Medium Grid 2" w:semiHidden="0" w:uiPriority="68" w:unhideWhenUsed="0"/>
+    <w:lsdException w:name="Medium Grid 3" w:semiHidden="0" w:uiPriority="69" w:unhideWhenUsed="0"/>
+    <w:lsdException w:name="Dark List" w:semiHidden="0" w:uiPriority="70" w:unhideWhenUsed="0"/>
+    <w:lsdException w:name="Colorful Shading" w:semiHidden="0" w:uiPriority="71" w:unhideWhenUsed="0"/>
+    <w:lsdException w:name="Colorful List" w:semiHidden="0" w:uiPriority="72" w:unhideWhenUsed="0"/>
+    <w:lsdException w:name="Colorful Grid" w:semiHidden="0" w:uiPriority="73" w:unhideWhenUsed="0"/>
+    <w:lsdException w:name="Light Shading Accent 1" w:semiHidden="0" w:uiPriority="60" w:unhideWhenUsed="0"/>
+    <w:lsdException w:name="Light List Accent 1" w:semiHidden="0" w:uiPriority="61" w:unhideWhenUsed="0"/>
+    <w:lsdException w:name="Light Grid Accent 1" w:semiHidden="0" w:uiPriority="62" w:unhideWhenUsed="0"/>
+    <w:lsdException w:name="Medium Shading 1 Accent 1" w:semiHidden="0" w:uiPriority="63" w:unhideWhenUsed="0"/>
+    <w:lsdException w:name="Medium Shading 2 Accent 1" w:semiHidden="0" w:uiPriority="64" w:unhideWhenUsed="0"/>
+    <w:lsdException w:name="Medium List 1 Accent 1" w:semiHidden="0" w:uiPriority="65" w:unhideWhenUsed="0"/>
+    <w:lsdException w:name="Revision" w:unhideWhenUsed="0"/>
+    <w:lsdException w:name="List Paragraph" w:semiHidden="0" w:uiPriority="34" w:unhideWhenUsed="0" w:qFormat="1"/>
+    <w:lsdException w:name="Quote" w:semiHidden="0" w:uiPriority="29" w:unhideWhenUsed="0" w:qFormat="1"/>
+    <w:lsdException w:name="Intense Quote" w:semiHidden="0" w:uiPriority="30" w:unhideWhenUsed="0" w:qFormat="1"/>
+    <w:lsdException w:name="Medium List 2 Accent 1" w:semiHidden="0" w:uiPriority="66" w:unhideWhenUsed="0"/>
+    <w:lsdException w:name="Medium Grid 1 Accent 1" w:semiHidden="0" w:uiPriority="67" w:unhideWhenUsed="0"/>
+    <w:lsdException w:name="Medium Grid 2 Accent 1" w:semiHidden="0" w:uiPriority="68" w:unhideWhenUsed="0"/>
+    <w:lsdException w:name="Medium Grid 3 Accent 1" w:semiHidden="0" w:uiPriority="69" w:unhideWhenUsed="0"/>
+    <w:lsdException w:name="Dark List Accent 1" w:semiHidden="0" w:uiPriority="70" w:unhideWhenUsed="0"/>
+    <w:lsdException w:name="Colorful Shading Accent 1" w:semiHidden="0" w:uiPriority="71" w:unhideWhenUsed="0"/>
+    <w:lsdException w:name="Colorful List Accent 1" w:semiHidden="0" w:uiPriority="72" w:unhideWhenUsed="0"/>
+    <w:lsdException w:name="Colorful Grid Accent 1" w:semiHidden="0" w:uiPriority="73" w:unhideWhenUsed="0"/>
+    <w:lsdException w:name="Light Shading Accent 2" w:semiHidden="0" w:uiPriority="60" w:unhideWhenUsed="0"/>
+    <w:lsdException w:name="Light List Accent 2" w:semiHidden="0" w:uiPriority="61" w:unhideWhenUsed="0"/>
+    <w:lsdException w:name="Light Grid Accent 2" w:semiHidden="0" w:uiPriority="62" w:unhideWhenUsed="0"/>
+    <w:lsdException w:name="Medium Shading 1 Accent 2" w:semiHidden="0" w:uiPriority="63" w:unhideWhenUsed="0"/>
+    <w:lsdException w:name="Medium Shading 2 Accent 2" w:semiHidden="0" w:uiPriority="64" w:unhideWhenUsed="0"/>
+    <w:lsdException w:name="Medium List 1 Accent 2" w:semiHidden="0" w:uiPriority="65" w:unhideWhenUsed="0"/>
+    <w:lsdException w:name="Medium List 2 Accent 2" w:semiHidden="0" w:uiPriority="66" w:unhideWhenUsed="0"/>
+    <w:lsdException w:name="Medium Grid 1 Accent 2" w:semiHidden="0" w:uiPriority="67" w:unhideWhenUsed="0"/>
+    <w:lsdException w:name="Medium Grid 2 Accent 2" w:semiHidden="0" w:uiPriority="68" w:unhideWhenUsed="0"/>
+    <w:lsdException w:name="Medium Grid 3 Accent 2" w:semiHidden="0" w:uiPriority="69" w:unhideWhenUsed="0"/>
+    <w:lsdException w:name="Dark List Accent 2" w:semiHidden="0" w:uiPriority="70" w:unhideWhenUsed="0"/>
+    <w:lsdException w:name="Colorful Shading Accent 2" w:semiHidden="0" w:uiPriority="71" w:unhideWhenUsed="0"/>
+    <w:lsdException w:name="Colorful List Accent 2" w:semiHidden="0" w:uiPriority="72" w:unhideWhenUsed="0"/>
+    <w:lsdException w:name="Colorful Grid Accent 2" w:semiHidden="0" w:uiPriority="73" w:unhideWhenUsed="0"/>
+    <w:lsdException w:name="Light Shading Accent 3" w:semiHidden="0" w:uiPriority="60" w:unhideWhenUsed="0"/>
+    <w:lsdException w:name="Light List Accent 3" w:semiHidden="0" w:uiPriority="61" w:unhideWhenUsed="0"/>
+    <w:lsdException w:name="Light Grid Accent 3" w:semiHidden="0" w:uiPriority="62" w:unhideWhenUsed="0"/>
+    <w:lsdException w:name="Medium Shading 1 Accent 3" w:semiHidden="0" w:uiPriority="63" w:unhideWhenUsed="0"/>
+    <w:lsdException w:name="Medium Shading 2 Accent 3" w:semiHidden="0" w:uiPriority="64" w:unhideWhenUsed="0"/>
+    <w:lsdException w:name="Medium List 1 Accent 3" w:semiHidden="0" w:uiPriority="65" w:unhideWhenUsed="0"/>
+    <w:lsdException w:name="Medium List 2 Accent 3" w:semiHidden="0" w:uiPriority="66" w:unhideWhenUsed="0"/>
+    <w:lsdException w:name="Medium Grid 1 Accent 3" w:semiHidden="0" w:uiPriority="67" w:unhideWhenUsed="0"/>
+    <w:lsdException w:name="Medium Grid 2 Accent 3" w:semiHidden="0" w:uiPriority="68" w:unhideWhenUsed="0"/>
+    <w:lsdException w:name="Medium Grid 3 Accent 3" w:semiHidden="0" w:uiPriority="69" w:unhideWhenUsed="0"/>
+    <w:lsdException w:name="Dark List Accent 3" w:semiHidden="0" w:uiPriority="70" w:unhideWhenUsed="0"/>
+    <w:lsdException w:name="Colorful Shading Accent 3" w:semiHidden="0" w:uiPriority="71" w:unhideWhenUsed="0"/>
+    <w:lsdException w:name="Colorful List Accent 3" w:semiHidden="0" w:uiPriority="72" w:unhideWhenUsed="0"/>
+    <w:lsdException w:name="Colorful Grid Accent 3" w:semiHidden="0" w:uiPriority="73" w:unhideWhenUsed="0"/>
+    <w:lsdException w:name="Light Shading Accent 4" w:semiHidden="0" w:uiPriority="60" w:unhideWhenUsed="0"/>
+    <w:lsdException w:name="Light List Accent 4" w:semiHidden="0" w:uiPriority="61" w:unhideWhenUsed="0"/>
+    <w:lsdException w:name="Light Grid Accent 4" w:semiHidden="0" w:uiPriority="62" w:unhideWhenUsed="0"/>
+    <w:lsdException w:name="Medium Shading 1 Accent 4" w:semiHidden="0" w:uiPriority="63" w:unhideWhenUsed="0"/>
+    <w:lsdException w:name="Medium Shading 2 Accent 4" w:semiHidden="0" w:uiPriority="64" w:unhideWhenUsed="0"/>
+    <w:lsdException w:name="Medium List 1 Accent 4" w:semiHidden="0" w:uiPriority="65" w:unhideWhenUsed="0"/>
+    <w:lsdException w:name="Medium List 2 Accent 4" w:semiHidden="0" w:uiPriority="66" w:unhideWhenUsed="0"/>
+    <w:lsdException w:name="Medium Grid 1 Accent 4" w:semiHidden="0" w:uiPriority="67" w:unhideWhenUsed="0"/>
+    <w:lsdException w:name="Medium Grid 2 Accent 4" w:semiHidden="0" w:uiPriority="68" w:unhideWhenUsed="0"/>
+    <w:lsdException w:name="Medium Grid 3 Accent 4" w:semiHidden="0" w:uiPriority="69" w:unhideWhenUsed="0"/>
+    <w:lsdException w:name="Dark List Accent 4" w:semiHidden="0" w:uiPriority="70" w:unhideWhenUsed="0"/>
+    <w:lsdException w:name="Colorful Shading Accent 4" w:semiHidden="0" w:uiPriority="71" w:unhideWhenUsed="0"/>
+    <w:lsdException w:name="Colorful List Accent 4" w:semiHidden="0" w:uiPriority="72" w:unhideWhenUsed="0"/>
+    <w:lsdException w:name="Colorful Grid Accent 4" w:semiHidden="0" w:uiPriority="73" w:unhideWhenUsed="0"/>
+    <w:lsdException w:name="Light Shading Accent 5" w:semiHidden="0" w:uiPriority="60" w:unhideWhenUsed="0"/>
+    <w:lsdException w:name="Light List Accent 5" w:semiHidden="0" w:uiPriority="61" w:unhideWhenUsed="0"/>
+    <w:lsdException w:name="Light Grid Accent 5" w:semiHidden="0" w:uiPriority="62" w:unhideWhenUsed="0"/>
+    <w:lsdException w:name="Medium Shading 1 Accent 5" w:semiHidden="0" w:uiPriority="63" w:unhideWhenUsed="0"/>
+    <w:lsdException w:name="Medium Shading 2 Accent 5" w:semiHidden="0" w:uiPriority="64" w:unhideWhenUsed="0"/>
+    <w:lsdException w:name="Medium List 1 Accent 5" w:semiHidden="0" w:uiPriority="65" w:unhideWhenUsed="0"/>
+    <w:lsdException w:name="Medium List 2 Accent 5" w:semiHidden="0" w:uiPriority="66" w:unhideWhenUsed="0"/>
+    <w:lsdException w:name="Medium Grid 1 Accent 5" w:semiHidden="0" w:uiPriority="67" w:unhideWhenUsed="0"/>
+    <w:lsdException w:name="Medium Grid 2 Accent 5" w:semiHidden="0" w:uiPriority="68" w:unhideWhenUsed="0"/>
+    <w:lsdException w:name="Medium Grid 3 Accent 5" w:semiHidden="0" w:uiPriority="69" w:unhideWhenUsed="0"/>
+    <w:lsdException w:name="Dark List Accent 5" w:semiHidden="0" w:uiPriority="70" w:unhideWhenUsed="0"/>
+    <w:lsdException w:name="Colorful Shading Accent 5" w:semiHidden="0" w:uiPriority="71" w:unhideWhenUsed="0"/>
+    <w:lsdException w:name="Colorful List Accent 5" w:semiHidden="0" w:uiPriority="72" w:unhideWhenUsed="0"/>
+    <w:lsdException w:name="Colorful Grid Accent 5" w:semiHidden="0" w:uiPriority="73" w:unhideWhenUsed="0"/>
+    <w:lsdException w:name="Light Shading Accent 6" w:semiHidden="0" w:uiPriority="60" w:unhideWhenUsed="0"/>
+    <w:lsdException w:name="Light List Accent 6" w:semiHidden="0" w:uiPriority="61" w:unhideWhenUsed="0"/>
+    <w:lsdException w:name="Light Grid Accent 6" w:semiHidden="0" w:uiPriority="62" w:unhideWhenUsed="0"/>
+    <w:lsdException w:name="Medium Shading 1 Accent 6" w:semiHidden="0" w:uiPriority="63" w:unhideWhenUsed="0"/>
+    <w:lsdException w:name="Medium Shading 2 Accent 6" w:semiHidden="0" w:uiPriority="64" w:unhideWhenUsed="0"/>
+    <w:lsdException w:name="Medium List 1 Accent 6" w:semiHidden="0" w:uiPriority="65" w:unhideWhenUsed="0"/>
+    <w:lsdException w:name="Medium List 2 Accent 6" w:semiHidden="0" w:uiPriority="66" w:unhideWhenUsed="0"/>
+    <w:lsdException w:name="Medium Grid 1 Accent 6" w:semiHidden="0" w:uiPriority="67" w:unhideWhenUsed="0"/>
+    <w:lsdException w:name="Medium Grid 2 Accent 6" w:semiHidden="0" w:uiPriority="68" w:unhideWhenUsed="0"/>
+    <w:lsdException w:name="Medium Grid 3 Accent 6" w:semiHidden="0" w:uiPriority="69" w:unhideWhenUsed="0"/>
+    <w:lsdException w:name="Dark List Accent 6" w:semiHidden="0" w:uiPriority="70" w:unhideWhenUsed="0"/>
+    <w:lsdException w:name="Colorful Shading Accent 6" w:semiHidden="0" w:uiPriority="71" w:unhideWhenUsed="0"/>
+    <w:lsdException w:name="Colorful List Accent 6" w:semiHidden="0" w:uiPriority="72" w:unhideWhenUsed="0"/>
+    <w:lsdException w:name="Colorful Grid Accent 6" w:semiHidden="0" w:uiPriority="73" w:unhideWhenUsed="0"/>
+    <w:lsdException w:name="Subtle Emphasis" w:semiHidden="0" w:uiPriority="19" w:unhideWhenUsed="0" w:qFormat="1"/>
+    <w:lsdException w:name="Intense Emphasis" w:semiHidden="0" w:uiPriority="21" w:unhideWhenUsed="0" w:qFormat="1"/>
+    <w:lsdException w:name="Subtle Reference" w:semiHidden="0" w:uiPriority="31" w:unhideWhenUsed="0" w:qFormat="1"/>
+    <w:lsdException w:name="Intense Reference" w:semiHidden="0" w:uiPriority="32" w:unhideWhenUsed="0" w:qFormat="1"/>
+    <w:lsdException w:name="Book Title" w:semiHidden="0" w:uiPriority="33" w:unhideWhenUsed="0" w:qFormat="1"/>
+    <w:lsdException w:name="Bibliography" w:uiPriority="37"/>
+    <w:lsdException w:name="TOC Heading" w:uiPriority="39" w:qFormat="1"/>
   </w:latentStyles>
   <w:style w:type="paragraph" w:default="1" w:styleId="Normalny">
     <w:name w:val="Normal"/>
@@ -11560,6 +12086,7 @@
     <w:uiPriority w:val="99"/>
     <w:semiHidden/>
     <w:unhideWhenUsed/>
+    <w:qFormat/>
     <w:tblPr>
       <w:tblInd w:w="0" w:type="dxa"/>
       <w:tblCellMar>
@@ -11776,6 +12303,7 @@
       <w:spacing w:after="0" w:line="240" w:lineRule="auto"/>
     </w:pPr>
     <w:tblPr>
+      <w:tblInd w:w="0" w:type="dxa"/>
       <w:tblBorders>
         <w:top w:val="single" w:sz="4" w:space="0" w:color="auto"/>
         <w:left w:val="single" w:sz="4" w:space="0" w:color="auto"/>
@@ -11784,6 +12312,12 @@
         <w:insideH w:val="single" w:sz="4" w:space="0" w:color="auto"/>
         <w:insideV w:val="single" w:sz="4" w:space="0" w:color="auto"/>
       </w:tblBorders>
+      <w:tblCellMar>
+        <w:top w:w="0" w:type="dxa"/>
+        <w:left w:w="108" w:type="dxa"/>
+        <w:bottom w:w="0" w:type="dxa"/>
+        <w:right w:w="108" w:type="dxa"/>
+      </w:tblCellMar>
     </w:tblPr>
   </w:style>
   <w:style w:type="paragraph" w:styleId="Tytu">
@@ -12110,7 +12644,7 @@
 </file>
 
 <file path=customXml/itemProps1.xml><?xml version="1.0" encoding="utf-8"?>
-<ds:datastoreItem xmlns:ds="http://schemas.openxmlformats.org/officeDocument/2006/customXml" ds:itemID="{568EEEB5-3836-4A03-BA67-CDBAFDB14A82}">
+<ds:datastoreItem xmlns:ds="http://schemas.openxmlformats.org/officeDocument/2006/customXml" ds:itemID="{6887E8FF-0F7F-4B30-9886-330FB9E54630}">
   <ds:schemaRefs>
     <ds:schemaRef ds:uri="http://schemas.openxmlformats.org/officeDocument/2006/bibliography"/>
   </ds:schemaRefs>

</xml_diff>